<commit_message>
Miscallaneous commits and deletions
</commit_message>
<xml_diff>
--- a/README.docx
+++ b/README.docx
@@ -155,7 +155,19 @@
         <w:rPr>
           <w:rFonts w:ascii="Courier New" w:hAnsi="Courier New" w:cs="Courier New"/>
         </w:rPr>
-        <w:t xml:space="preserve">We propose an approach, named MSR-yolov8s, for pond </w:t>
+        <w:t xml:space="preserve">We propose an approach, named </w:t>
+      </w:r>
+      <w:r>
+        <w:rPr>
+          <w:rFonts w:ascii="Courier New" w:hAnsi="Courier New" w:cs="Courier New"/>
+        </w:rPr>
+        <w:t>CLAHE</w:t>
+      </w:r>
+      <w:r>
+        <w:rPr>
+          <w:rFonts w:ascii="Courier New" w:hAnsi="Courier New" w:cs="Courier New"/>
+        </w:rPr>
+        <w:t xml:space="preserve">-yolov8s, for pond </w:t>
       </w:r>
       <w:r>
         <w:rPr>
@@ -167,7 +179,75 @@
         <w:rPr>
           <w:rFonts w:ascii="Courier New" w:hAnsi="Courier New" w:cs="Courier New"/>
         </w:rPr>
-        <w:t>detection in the context of the DePondFi'23 challenge. As part of this challenge, two models were developed: MSR-yolov8s and CLAHE-yolov8s. Through evaluation on the validation dataset, the performance of MSR-yolov8s was found to surpass that of CLAHE-yolov8s. However, it should be noted that the CLAHE-yolov8s model exhibited faster image processing speeds compared to the MSR-yolov8s model.</w:t>
+        <w:t xml:space="preserve">detection in the context of the DePondFi'23 challenge. As part of this challenge, two models were developed: MSR-yolov8s and CLAHE-yolov8s. Through evaluation on the validation dataset, the performance of </w:t>
+      </w:r>
+      <w:r>
+        <w:rPr>
+          <w:rFonts w:ascii="Courier New" w:hAnsi="Courier New" w:cs="Courier New"/>
+        </w:rPr>
+        <w:t>CLAHE</w:t>
+      </w:r>
+      <w:r>
+        <w:rPr>
+          <w:rFonts w:ascii="Courier New" w:hAnsi="Courier New" w:cs="Courier New"/>
+        </w:rPr>
+        <w:t xml:space="preserve">-yolov8s was found to </w:t>
+      </w:r>
+      <w:r>
+        <w:rPr>
+          <w:rFonts w:ascii="Courier New" w:hAnsi="Courier New" w:cs="Courier New"/>
+        </w:rPr>
+        <w:t>be slightly higher than</w:t>
+      </w:r>
+      <w:r>
+        <w:rPr>
+          <w:rFonts w:ascii="Courier New" w:hAnsi="Courier New" w:cs="Courier New"/>
+        </w:rPr>
+        <w:t xml:space="preserve"> that of </w:t>
+      </w:r>
+      <w:r>
+        <w:rPr>
+          <w:rFonts w:ascii="Courier New" w:hAnsi="Courier New" w:cs="Courier New"/>
+        </w:rPr>
+        <w:t>MSR</w:t>
+      </w:r>
+      <w:r>
+        <w:rPr>
+          <w:rFonts w:ascii="Courier New" w:hAnsi="Courier New" w:cs="Courier New"/>
+        </w:rPr>
+        <w:t xml:space="preserve">-yolov8s. </w:t>
+      </w:r>
+      <w:proofErr w:type="spellStart"/>
+      <w:r>
+        <w:rPr>
+          <w:rFonts w:ascii="Courier New" w:hAnsi="Courier New" w:cs="Courier New"/>
+        </w:rPr>
+        <w:t>Morever</w:t>
+      </w:r>
+      <w:proofErr w:type="spellEnd"/>
+      <w:r>
+        <w:rPr>
+          <w:rFonts w:ascii="Courier New" w:hAnsi="Courier New" w:cs="Courier New"/>
+        </w:rPr>
+        <w:t xml:space="preserve">, the CLAHE-yolov8s model exhibited </w:t>
+      </w:r>
+      <w:r>
+        <w:rPr>
+          <w:rFonts w:ascii="Courier New" w:hAnsi="Courier New" w:cs="Courier New"/>
+        </w:rPr>
+        <w:t xml:space="preserve">slightly </w:t>
+      </w:r>
+      <w:r>
+        <w:rPr>
+          <w:rFonts w:ascii="Courier New" w:hAnsi="Courier New" w:cs="Courier New"/>
+        </w:rPr>
+        <w:t>faster image processing speed</w:t>
+      </w:r>
+      <w:r>
+        <w:rPr>
+          <w:rFonts w:ascii="Courier New" w:hAnsi="Courier New" w:cs="Courier New"/>
+        </w:rPr>
+        <w:t xml:space="preserve"> compared to the MSR-yolov8s model.</w:t>
       </w:r>
     </w:p>
     <w:p>
@@ -203,8 +283,6 @@
         </w:rPr>
         <w:t>for images and videos, respectively</w:t>
       </w:r>
-      <w:bookmarkStart w:id="0" w:name="_GoBack"/>
-      <w:bookmarkEnd w:id="0"/>
       <w:r>
         <w:rPr>
           <w:rFonts w:ascii="Courier New" w:hAnsi="Courier New" w:cs="Courier New"/>
@@ -596,15 +674,17 @@
         <w:tblLook w:val="04A0" w:firstRow="1" w:lastRow="0" w:firstColumn="1" w:lastColumn="0" w:noHBand="0" w:noVBand="1"/>
       </w:tblPr>
       <w:tblGrid>
-        <w:gridCol w:w="1980"/>
-        <w:gridCol w:w="1559"/>
-        <w:gridCol w:w="1559"/>
-        <w:gridCol w:w="4129"/>
+        <w:gridCol w:w="1279"/>
+        <w:gridCol w:w="1048"/>
+        <w:gridCol w:w="1037"/>
+        <w:gridCol w:w="2359"/>
+        <w:gridCol w:w="1850"/>
+        <w:gridCol w:w="1654"/>
       </w:tblGrid>
       <w:tr>
         <w:tc>
           <w:tcPr>
-            <w:tcW w:w="1980" w:type="dxa"/>
+            <w:tcW w:w="1378" w:type="dxa"/>
           </w:tcPr>
           <w:p>
             <w:pPr>
@@ -623,7 +703,7 @@
         </w:tc>
         <w:tc>
           <w:tcPr>
-            <w:tcW w:w="1559" w:type="dxa"/>
+            <w:tcW w:w="1159" w:type="dxa"/>
           </w:tcPr>
           <w:p>
             <w:pPr>
@@ -642,7 +722,7 @@
         </w:tc>
         <w:tc>
           <w:tcPr>
-            <w:tcW w:w="1559" w:type="dxa"/>
+            <w:tcW w:w="1073" w:type="dxa"/>
           </w:tcPr>
           <w:p>
             <w:pPr>
@@ -661,7 +741,7 @@
         </w:tc>
         <w:tc>
           <w:tcPr>
-            <w:tcW w:w="4129" w:type="dxa"/>
+            <w:tcW w:w="1463" w:type="dxa"/>
           </w:tcPr>
           <w:p>
             <w:pPr>
@@ -674,7 +754,74 @@
               <w:rPr>
                 <w:rFonts w:ascii="Courier New" w:hAnsi="Courier New" w:cs="Courier New"/>
               </w:rPr>
-              <w:t>Inference time per image frame (seconds)</w:t>
+              <w:t xml:space="preserve">Image </w:t>
+            </w:r>
+            <w:proofErr w:type="spellStart"/>
+            <w:r>
+              <w:rPr>
+                <w:rFonts w:ascii="Courier New" w:hAnsi="Courier New" w:cs="Courier New"/>
+              </w:rPr>
+              <w:t>preprocessing</w:t>
+            </w:r>
+            <w:proofErr w:type="spellEnd"/>
+            <w:r>
+              <w:rPr>
+                <w:rStyle w:val="FootnoteReference"/>
+                <w:rFonts w:ascii="Courier New" w:hAnsi="Courier New" w:cs="Courier New"/>
+              </w:rPr>
+              <w:footnoteReference w:id="1"/>
+            </w:r>
+          </w:p>
+          <w:p>
+            <w:pPr>
+              <w:pStyle w:val="PlainText"/>
+              <w:rPr>
+                <w:rFonts w:ascii="Courier New" w:hAnsi="Courier New" w:cs="Courier New"/>
+              </w:rPr>
+            </w:pPr>
+            <w:r>
+              <w:rPr>
+                <w:rFonts w:ascii="Courier New" w:hAnsi="Courier New" w:cs="Courier New"/>
+              </w:rPr>
+              <w:t>(enhancement)time</w:t>
+            </w:r>
+          </w:p>
+        </w:tc>
+        <w:tc>
+          <w:tcPr>
+            <w:tcW w:w="2125" w:type="dxa"/>
+          </w:tcPr>
+          <w:p>
+            <w:pPr>
+              <w:pStyle w:val="PlainText"/>
+              <w:rPr>
+                <w:rFonts w:ascii="Courier New" w:hAnsi="Courier New" w:cs="Courier New"/>
+              </w:rPr>
+            </w:pPr>
+            <w:r>
+              <w:rPr>
+                <w:rFonts w:ascii="Courier New" w:hAnsi="Courier New" w:cs="Courier New"/>
+              </w:rPr>
+              <w:t>Inference time</w:t>
+            </w:r>
+          </w:p>
+        </w:tc>
+        <w:tc>
+          <w:tcPr>
+            <w:tcW w:w="2029" w:type="dxa"/>
+          </w:tcPr>
+          <w:p>
+            <w:pPr>
+              <w:pStyle w:val="PlainText"/>
+              <w:rPr>
+                <w:rFonts w:ascii="Courier New" w:hAnsi="Courier New" w:cs="Courier New"/>
+              </w:rPr>
+            </w:pPr>
+            <w:r>
+              <w:rPr>
+                <w:rFonts w:ascii="Courier New" w:hAnsi="Courier New" w:cs="Courier New"/>
+              </w:rPr>
+              <w:t>Total time</w:t>
             </w:r>
           </w:p>
         </w:tc>
@@ -682,7 +829,7 @@
       <w:tr>
         <w:tc>
           <w:tcPr>
-            <w:tcW w:w="1980" w:type="dxa"/>
+            <w:tcW w:w="1378" w:type="dxa"/>
           </w:tcPr>
           <w:p>
             <w:pPr>
@@ -701,7 +848,7 @@
         </w:tc>
         <w:tc>
           <w:tcPr>
-            <w:tcW w:w="1559" w:type="dxa"/>
+            <w:tcW w:w="1159" w:type="dxa"/>
           </w:tcPr>
           <w:p>
             <w:pPr>
@@ -714,13 +861,13 @@
               <w:rPr>
                 <w:rFonts w:ascii="Courier New" w:hAnsi="Courier New" w:cs="Courier New"/>
               </w:rPr>
-              <w:t>0.9709</w:t>
+              <w:t>0.964</w:t>
             </w:r>
           </w:p>
         </w:tc>
         <w:tc>
           <w:tcPr>
-            <w:tcW w:w="1559" w:type="dxa"/>
+            <w:tcW w:w="1073" w:type="dxa"/>
           </w:tcPr>
           <w:p>
             <w:pPr>
@@ -733,13 +880,19 @@
               <w:rPr>
                 <w:rFonts w:ascii="Courier New" w:hAnsi="Courier New" w:cs="Courier New"/>
               </w:rPr>
-              <w:t>0.932</w:t>
+              <w:t>0.</w:t>
+            </w:r>
+            <w:r>
+              <w:rPr>
+                <w:rFonts w:ascii="Courier New" w:hAnsi="Courier New" w:cs="Courier New"/>
+              </w:rPr>
+              <w:t>9288</w:t>
             </w:r>
           </w:p>
         </w:tc>
         <w:tc>
           <w:tcPr>
-            <w:tcW w:w="4129" w:type="dxa"/>
+            <w:tcW w:w="1463" w:type="dxa"/>
           </w:tcPr>
           <w:p>
             <w:pPr>
@@ -752,7 +905,51 @@
               <w:rPr>
                 <w:rFonts w:ascii="Courier New" w:hAnsi="Courier New" w:cs="Courier New"/>
               </w:rPr>
-              <w:t>38.44</w:t>
+              <w:t>0.0218</w:t>
+            </w:r>
+          </w:p>
+        </w:tc>
+        <w:tc>
+          <w:tcPr>
+            <w:tcW w:w="2125" w:type="dxa"/>
+          </w:tcPr>
+          <w:p>
+            <w:pPr>
+              <w:pStyle w:val="PlainText"/>
+              <w:rPr>
+                <w:rFonts w:ascii="Courier New" w:hAnsi="Courier New" w:cs="Courier New"/>
+              </w:rPr>
+            </w:pPr>
+            <w:r>
+              <w:rPr>
+                <w:rFonts w:ascii="Courier New" w:hAnsi="Courier New" w:cs="Courier New"/>
+              </w:rPr>
+              <w:t>1.256</w:t>
+            </w:r>
+            <w:r>
+              <w:rPr>
+                <w:rFonts w:ascii="Courier New" w:hAnsi="Courier New" w:cs="Courier New"/>
+              </w:rPr>
+              <w:t>s</w:t>
+            </w:r>
+          </w:p>
+        </w:tc>
+        <w:tc>
+          <w:tcPr>
+            <w:tcW w:w="2029" w:type="dxa"/>
+          </w:tcPr>
+          <w:p>
+            <w:pPr>
+              <w:pStyle w:val="PlainText"/>
+              <w:rPr>
+                <w:rFonts w:ascii="Courier New" w:hAnsi="Courier New" w:cs="Courier New"/>
+              </w:rPr>
+            </w:pPr>
+            <w:r>
+              <w:rPr>
+                <w:rFonts w:ascii="Courier New" w:hAnsi="Courier New" w:cs="Courier New"/>
+              </w:rPr>
+              <w:t>1.277s</w:t>
             </w:r>
           </w:p>
         </w:tc>
@@ -760,7 +957,7 @@
       <w:tr>
         <w:tc>
           <w:tcPr>
-            <w:tcW w:w="1980" w:type="dxa"/>
+            <w:tcW w:w="1378" w:type="dxa"/>
           </w:tcPr>
           <w:p>
             <w:pPr>
@@ -779,7 +976,7 @@
         </w:tc>
         <w:tc>
           <w:tcPr>
-            <w:tcW w:w="1559" w:type="dxa"/>
+            <w:tcW w:w="1159" w:type="dxa"/>
           </w:tcPr>
           <w:p>
             <w:pPr>
@@ -792,13 +989,19 @@
               <w:rPr>
                 <w:rFonts w:ascii="Courier New" w:hAnsi="Courier New" w:cs="Courier New"/>
               </w:rPr>
-              <w:t>0.8612</w:t>
+              <w:t>0.</w:t>
+            </w:r>
+            <w:r>
+              <w:rPr>
+                <w:rFonts w:ascii="Courier New" w:hAnsi="Courier New" w:cs="Courier New"/>
+              </w:rPr>
+              <w:t>970</w:t>
             </w:r>
           </w:p>
         </w:tc>
         <w:tc>
           <w:tcPr>
-            <w:tcW w:w="1559" w:type="dxa"/>
+            <w:tcW w:w="1073" w:type="dxa"/>
           </w:tcPr>
           <w:p>
             <w:pPr>
@@ -811,13 +1014,19 @@
               <w:rPr>
                 <w:rFonts w:ascii="Courier New" w:hAnsi="Courier New" w:cs="Courier New"/>
               </w:rPr>
-              <w:t>0.842</w:t>
+              <w:t>0</w:t>
+            </w:r>
+            <w:r>
+              <w:rPr>
+                <w:rFonts w:ascii="Courier New" w:hAnsi="Courier New" w:cs="Courier New"/>
+              </w:rPr>
+              <w:t>.929</w:t>
             </w:r>
           </w:p>
         </w:tc>
         <w:tc>
           <w:tcPr>
-            <w:tcW w:w="4129" w:type="dxa"/>
+            <w:tcW w:w="1463" w:type="dxa"/>
           </w:tcPr>
           <w:p>
             <w:pPr>
@@ -830,7 +1039,57 @@
               <w:rPr>
                 <w:rFonts w:ascii="Courier New" w:hAnsi="Courier New" w:cs="Courier New"/>
               </w:rPr>
-              <w:t>25.88</w:t>
+              <w:t>0.0185</w:t>
+            </w:r>
+          </w:p>
+        </w:tc>
+        <w:tc>
+          <w:tcPr>
+            <w:tcW w:w="2125" w:type="dxa"/>
+          </w:tcPr>
+          <w:p>
+            <w:pPr>
+              <w:pStyle w:val="PlainText"/>
+              <w:rPr>
+                <w:rFonts w:ascii="Courier New" w:hAnsi="Courier New" w:cs="Courier New"/>
+              </w:rPr>
+            </w:pPr>
+            <w:r>
+              <w:rPr>
+                <w:rFonts w:ascii="Courier New" w:hAnsi="Courier New" w:cs="Courier New"/>
+              </w:rPr>
+              <w:t>1.165</w:t>
+            </w:r>
+            <w:r>
+              <w:rPr>
+                <w:rFonts w:ascii="Courier New" w:hAnsi="Courier New" w:cs="Courier New"/>
+              </w:rPr>
+              <w:t>s</w:t>
+            </w:r>
+          </w:p>
+        </w:tc>
+        <w:tc>
+          <w:tcPr>
+            <w:tcW w:w="2029" w:type="dxa"/>
+          </w:tcPr>
+          <w:p>
+            <w:pPr>
+              <w:pStyle w:val="PlainText"/>
+              <w:rPr>
+                <w:rFonts w:ascii="Courier New" w:hAnsi="Courier New" w:cs="Courier New"/>
+              </w:rPr>
+            </w:pPr>
+            <w:r>
+              <w:rPr>
+                <w:rFonts w:ascii="Courier New" w:hAnsi="Courier New" w:cs="Courier New"/>
+              </w:rPr>
+              <w:t>1.183</w:t>
+            </w:r>
+            <w:r>
+              <w:rPr>
+                <w:rFonts w:ascii="Courier New" w:hAnsi="Courier New" w:cs="Courier New"/>
+              </w:rPr>
+              <w:t>s</w:t>
             </w:r>
           </w:p>
         </w:tc>
@@ -843,18 +1102,13 @@
           <w:rFonts w:ascii="Courier New" w:hAnsi="Courier New" w:cs="Courier New"/>
         </w:rPr>
       </w:pPr>
-      <w:r>
-        <w:rPr>
-          <w:rFonts w:ascii="Courier New" w:hAnsi="Courier New" w:cs="Courier New"/>
-        </w:rPr>
-        <w:t>NOTE: inference time includes the time for processing the image and the time for detection</w:t>
-      </w:r>
-    </w:p>
-    <w:p>
-      <w:pPr>
-        <w:pStyle w:val="PlainText"/>
-        <w:rPr>
-          <w:rFonts w:ascii="Courier New" w:hAnsi="Courier New" w:cs="Courier New"/>
+    </w:p>
+    <w:p>
+      <w:pPr>
+        <w:pStyle w:val="PlainText"/>
+        <w:rPr>
+          <w:rFonts w:ascii="Courier New" w:hAnsi="Courier New" w:cs="Courier New"/>
+          <w:b/>
         </w:rPr>
       </w:pPr>
     </w:p>
@@ -1413,6 +1667,7 @@
         <w:rPr>
           <w:rFonts w:ascii="Courier New" w:hAnsi="Courier New" w:cs="Courier New"/>
         </w:rPr>
+        <w:lastRenderedPageBreak/>
         <w:t>3. A prompt will appear on the image enhancement algorithm to be applied (MSR/CLAHE). Type the algorithm that you want to use</w:t>
       </w:r>
     </w:p>
@@ -1441,306 +1696,1059 @@
         <w:rPr>
           <w:rFonts w:ascii="Courier New" w:hAnsi="Courier New" w:cs="Courier New"/>
         </w:rPr>
+        <w:t>5. Wait for the enhancement and detection to complete</w:t>
+      </w:r>
+    </w:p>
+    <w:p>
+      <w:pPr>
+        <w:pStyle w:val="PlainText"/>
+        <w:rPr>
+          <w:rFonts w:ascii="Courier New" w:hAnsi="Courier New" w:cs="Courier New"/>
+        </w:rPr>
+      </w:pPr>
+      <w:r>
+        <w:rPr>
+          <w:rFonts w:ascii="Courier New" w:hAnsi="Courier New" w:cs="Courier New"/>
+        </w:rPr>
+        <w:t xml:space="preserve">6. The directory containing image(s) with bounding boxes would be saved in the </w:t>
+      </w:r>
+      <w:r>
+        <w:rPr>
+          <w:rFonts w:ascii="Courier New" w:hAnsi="Courier New" w:cs="Courier New"/>
+        </w:rPr>
+        <w:t>‘</w:t>
+      </w:r>
+      <w:r>
+        <w:rPr>
+          <w:rFonts w:ascii="Courier New" w:hAnsi="Courier New" w:cs="Courier New"/>
+        </w:rPr>
+        <w:t>runs/detect/</w:t>
+      </w:r>
+      <w:r>
+        <w:rPr>
+          <w:rFonts w:ascii="Courier New" w:hAnsi="Courier New" w:cs="Courier New"/>
+        </w:rPr>
+        <w:t>’</w:t>
+      </w:r>
+      <w:r>
+        <w:rPr>
+          <w:rFonts w:ascii="Courier New" w:hAnsi="Courier New" w:cs="Courier New"/>
+        </w:rPr>
+        <w:t xml:space="preserve"> folder </w:t>
+      </w:r>
+    </w:p>
+    <w:p>
+      <w:pPr>
+        <w:pStyle w:val="PlainText"/>
+        <w:rPr>
+          <w:rFonts w:ascii="Courier New" w:hAnsi="Courier New" w:cs="Courier New"/>
+        </w:rPr>
+      </w:pPr>
+    </w:p>
+    <w:p>
+      <w:pPr>
+        <w:pStyle w:val="PlainText"/>
+        <w:rPr>
+          <w:rFonts w:ascii="Courier New" w:hAnsi="Courier New" w:cs="Courier New"/>
+        </w:rPr>
+      </w:pPr>
+    </w:p>
+    <w:p>
+      <w:pPr>
+        <w:pStyle w:val="PlainText"/>
+        <w:rPr>
+          <w:rFonts w:ascii="Courier New" w:hAnsi="Courier New" w:cs="Courier New"/>
+          <w:b/>
+          <w:u w:val="single"/>
+        </w:rPr>
+      </w:pPr>
+      <w:r>
+        <w:rPr>
+          <w:rFonts w:ascii="Courier New" w:hAnsi="Courier New" w:cs="Courier New"/>
+          <w:b/>
+          <w:u w:val="single"/>
+        </w:rPr>
+        <w:t xml:space="preserve">HOW TO GENERATE </w:t>
+      </w:r>
+      <w:r>
+        <w:rPr>
+          <w:rFonts w:ascii="Courier New" w:hAnsi="Courier New" w:cs="Courier New"/>
+          <w:b/>
+          <w:u w:val="single"/>
+        </w:rPr>
+        <w:t>VIDEO</w:t>
+      </w:r>
+      <w:r>
+        <w:rPr>
+          <w:rFonts w:ascii="Courier New" w:hAnsi="Courier New" w:cs="Courier New"/>
+          <w:b/>
+          <w:u w:val="single"/>
+        </w:rPr>
+        <w:t xml:space="preserve"> WITH BOUNDING BOX OUTPUT:</w:t>
+      </w:r>
+    </w:p>
+    <w:p>
+      <w:pPr>
+        <w:pStyle w:val="PlainText"/>
+        <w:rPr>
+          <w:rFonts w:ascii="Courier New" w:hAnsi="Courier New" w:cs="Courier New"/>
+        </w:rPr>
+      </w:pPr>
+      <w:r>
+        <w:rPr>
+          <w:rFonts w:ascii="Courier New" w:hAnsi="Courier New" w:cs="Courier New"/>
+        </w:rPr>
+        <w:t>1. Open the command line interface of your Operating System in the root directory of the project</w:t>
+      </w:r>
+    </w:p>
+    <w:p>
+      <w:pPr>
+        <w:pStyle w:val="PlainText"/>
+        <w:rPr>
+          <w:rFonts w:ascii="Courier New" w:hAnsi="Courier New" w:cs="Courier New"/>
+        </w:rPr>
+      </w:pPr>
+      <w:r>
+        <w:rPr>
+          <w:rFonts w:ascii="Courier New" w:hAnsi="Courier New" w:cs="Courier New"/>
+        </w:rPr>
+        <w:t>2. Type “python video</w:t>
+      </w:r>
+      <w:r>
+        <w:rPr>
+          <w:rFonts w:ascii="Courier New" w:hAnsi="Courier New" w:cs="Courier New"/>
+        </w:rPr>
+        <w:t>_detection.py”</w:t>
+      </w:r>
+    </w:p>
+    <w:p>
+      <w:pPr>
+        <w:pStyle w:val="PlainText"/>
+        <w:rPr>
+          <w:rFonts w:ascii="Courier New" w:hAnsi="Courier New" w:cs="Courier New"/>
+        </w:rPr>
+      </w:pPr>
+      <w:r>
+        <w:rPr>
+          <w:rFonts w:ascii="Courier New" w:hAnsi="Courier New" w:cs="Courier New"/>
+        </w:rPr>
+        <w:t>3. A prompt will appear on the image enhancement algorithm to be applied (MSR/CLAHE). Type the algorithm that you want to use</w:t>
+      </w:r>
+    </w:p>
+    <w:p>
+      <w:pPr>
+        <w:pStyle w:val="PlainText"/>
+        <w:rPr>
+          <w:rFonts w:ascii="Courier New" w:hAnsi="Courier New" w:cs="Courier New"/>
+        </w:rPr>
+      </w:pPr>
+      <w:r>
+        <w:rPr>
+          <w:rFonts w:ascii="Courier New" w:hAnsi="Courier New" w:cs="Courier New"/>
+        </w:rPr>
+        <w:t xml:space="preserve">4. Type the </w:t>
+      </w:r>
+      <w:r>
+        <w:rPr>
+          <w:rFonts w:ascii="Courier New" w:hAnsi="Courier New" w:cs="Courier New"/>
+        </w:rPr>
+        <w:t>location of the video file</w:t>
+      </w:r>
+    </w:p>
+    <w:p>
+      <w:pPr>
+        <w:pStyle w:val="PlainText"/>
+        <w:rPr>
+          <w:rFonts w:ascii="Courier New" w:hAnsi="Courier New" w:cs="Courier New"/>
+        </w:rPr>
+      </w:pPr>
+      <w:r>
+        <w:rPr>
+          <w:rFonts w:ascii="Courier New" w:hAnsi="Courier New" w:cs="Courier New"/>
+        </w:rPr>
+        <w:t>(e.g.): path/to/</w:t>
+      </w:r>
+      <w:proofErr w:type="spellStart"/>
+      <w:r>
+        <w:rPr>
+          <w:rFonts w:ascii="Courier New" w:hAnsi="Courier New" w:cs="Courier New"/>
+        </w:rPr>
+        <w:t>video.extension</w:t>
+      </w:r>
+      <w:proofErr w:type="spellEnd"/>
+    </w:p>
+    <w:p>
+      <w:pPr>
+        <w:pStyle w:val="PlainText"/>
+        <w:rPr>
+          <w:rFonts w:ascii="Courier New" w:hAnsi="Courier New" w:cs="Courier New"/>
+        </w:rPr>
+      </w:pPr>
+      <w:r>
+        <w:rPr>
+          <w:rFonts w:ascii="Courier New" w:hAnsi="Courier New" w:cs="Courier New"/>
+        </w:rPr>
+        <w:t>5. Wait for the enhancement and detection to complete</w:t>
+      </w:r>
+    </w:p>
+    <w:p>
+      <w:pPr>
+        <w:pStyle w:val="PlainText"/>
+        <w:rPr>
+          <w:rFonts w:ascii="Courier New" w:hAnsi="Courier New" w:cs="Courier New"/>
+        </w:rPr>
+      </w:pPr>
+      <w:r>
+        <w:rPr>
+          <w:rFonts w:ascii="Courier New" w:hAnsi="Courier New" w:cs="Courier New"/>
+        </w:rPr>
+        <w:t xml:space="preserve">6. The directory containing image(s) with bounding boxes would be saved in the </w:t>
+      </w:r>
+      <w:r>
+        <w:rPr>
+          <w:rFonts w:ascii="Courier New" w:hAnsi="Courier New" w:cs="Courier New"/>
+        </w:rPr>
+        <w:t>‘</w:t>
+      </w:r>
+      <w:r>
+        <w:rPr>
+          <w:rFonts w:ascii="Courier New" w:hAnsi="Courier New" w:cs="Courier New"/>
+        </w:rPr>
+        <w:t>runs/detect/</w:t>
+      </w:r>
+      <w:r>
+        <w:rPr>
+          <w:rFonts w:ascii="Courier New" w:hAnsi="Courier New" w:cs="Courier New"/>
+        </w:rPr>
+        <w:t>’</w:t>
+      </w:r>
+      <w:r>
+        <w:rPr>
+          <w:rFonts w:ascii="Courier New" w:hAnsi="Courier New" w:cs="Courier New"/>
+        </w:rPr>
+        <w:t xml:space="preserve"> folder </w:t>
+      </w:r>
+    </w:p>
+    <w:p>
+      <w:pPr>
+        <w:pStyle w:val="PlainText"/>
+        <w:rPr>
+          <w:rFonts w:ascii="Courier New" w:hAnsi="Courier New" w:cs="Courier New"/>
+        </w:rPr>
+      </w:pPr>
+      <w:r>
+        <w:rPr>
+          <w:rFonts w:ascii="Courier New" w:hAnsi="Courier New" w:cs="Courier New"/>
+        </w:rPr>
+        <w:t>7. Make sure that the video in the detections directory is deleted before running the code again</w:t>
+      </w:r>
+    </w:p>
+    <w:p>
+      <w:pPr>
+        <w:pStyle w:val="PlainText"/>
+        <w:rPr>
+          <w:rFonts w:ascii="Courier New" w:hAnsi="Courier New" w:cs="Courier New"/>
+        </w:rPr>
+      </w:pPr>
+    </w:p>
+    <w:p>
+      <w:pPr>
+        <w:pStyle w:val="PlainText"/>
+        <w:rPr>
+          <w:rFonts w:ascii="Courier New" w:hAnsi="Courier New" w:cs="Courier New"/>
+          <w:b/>
+          <w:u w:val="single"/>
+        </w:rPr>
+      </w:pPr>
+      <w:r>
+        <w:rPr>
+          <w:rFonts w:ascii="Courier New" w:hAnsi="Courier New" w:cs="Courier New"/>
+          <w:b/>
+          <w:u w:val="single"/>
+        </w:rPr>
+        <w:t>TEST DATASET RESULTS AND ANNOTATIONS:</w:t>
+      </w:r>
+    </w:p>
+    <w:p>
+      <w:pPr>
+        <w:pStyle w:val="PlainText"/>
+        <w:rPr>
+          <w:rFonts w:ascii="Courier New" w:hAnsi="Courier New" w:cs="Courier New"/>
+        </w:rPr>
+      </w:pPr>
+      <w:r>
+        <w:rPr>
+          <w:rFonts w:ascii="Courier New" w:hAnsi="Courier New" w:cs="Courier New"/>
+        </w:rPr>
+        <w:t xml:space="preserve">The test dataset results of the individual models containing the bounding box images and annotations are available in the </w:t>
+      </w:r>
+      <w:proofErr w:type="spellStart"/>
+      <w:r>
+        <w:rPr>
+          <w:rFonts w:ascii="Courier New" w:hAnsi="Courier New" w:cs="Courier New"/>
+        </w:rPr>
+        <w:t>test_results</w:t>
+      </w:r>
+      <w:proofErr w:type="spellEnd"/>
+      <w:r>
+        <w:rPr>
+          <w:rFonts w:ascii="Courier New" w:hAnsi="Courier New" w:cs="Courier New"/>
+        </w:rPr>
+        <w:t xml:space="preserve"> directory</w:t>
+      </w:r>
+    </w:p>
+    <w:p>
+      <w:pPr>
+        <w:pStyle w:val="PlainText"/>
+        <w:rPr>
+          <w:rFonts w:ascii="Courier New" w:hAnsi="Courier New" w:cs="Courier New"/>
+        </w:rPr>
+      </w:pPr>
+    </w:p>
+    <w:p>
+      <w:pPr>
+        <w:pStyle w:val="PlainText"/>
+        <w:rPr>
+          <w:rFonts w:ascii="Courier New" w:hAnsi="Courier New" w:cs="Courier New"/>
+          <w:b/>
+          <w:u w:val="single"/>
+        </w:rPr>
+      </w:pPr>
+      <w:r>
+        <w:rPr>
+          <w:rFonts w:ascii="Courier New" w:hAnsi="Courier New" w:cs="Courier New"/>
+          <w:b/>
+          <w:u w:val="single"/>
+        </w:rPr>
+        <w:t>TRAINING RESULTS:</w:t>
+      </w:r>
+    </w:p>
+    <w:p>
+      <w:pPr>
+        <w:pStyle w:val="PlainText"/>
+        <w:rPr>
+          <w:rFonts w:ascii="Courier New" w:hAnsi="Courier New" w:cs="Courier New"/>
+          <w:b/>
+        </w:rPr>
+      </w:pPr>
+    </w:p>
+    <w:p>
+      <w:pPr>
+        <w:pStyle w:val="PlainText"/>
+        <w:rPr>
+          <w:rFonts w:ascii="Courier New" w:hAnsi="Courier New" w:cs="Courier New"/>
+          <w:b/>
+        </w:rPr>
+      </w:pPr>
+      <w:r>
+        <w:rPr>
+          <w:rFonts w:ascii="Courier New" w:hAnsi="Courier New" w:cs="Courier New"/>
+          <w:b/>
+        </w:rPr>
+        <w:t>MSR-yolov8s:</w:t>
+      </w:r>
+    </w:p>
+    <w:p>
+      <w:pPr>
+        <w:pStyle w:val="PlainText"/>
+        <w:rPr>
+          <w:rFonts w:ascii="Courier New" w:hAnsi="Courier New" w:cs="Courier New"/>
+          <w:b/>
+        </w:rPr>
+      </w:pPr>
+      <w:r>
+        <w:rPr>
+          <w:rFonts w:ascii="Courier New" w:hAnsi="Courier New" w:cs="Courier New"/>
+          <w:b/>
+          <w:noProof/>
+          <w:lang w:eastAsia="en-IN"/>
+        </w:rPr>
         <w:lastRenderedPageBreak/>
-        <w:t>5. Wait for the enhancement and detection to complete</w:t>
-      </w:r>
-    </w:p>
-    <w:p>
-      <w:pPr>
-        <w:pStyle w:val="PlainText"/>
-        <w:rPr>
-          <w:rFonts w:ascii="Courier New" w:hAnsi="Courier New" w:cs="Courier New"/>
-        </w:rPr>
-      </w:pPr>
-      <w:r>
-        <w:rPr>
-          <w:rFonts w:ascii="Courier New" w:hAnsi="Courier New" w:cs="Courier New"/>
-        </w:rPr>
-        <w:t xml:space="preserve">6. The directory containing image(s) with bounding boxes would be saved in the </w:t>
-      </w:r>
-      <w:r>
-        <w:rPr>
-          <w:rFonts w:ascii="Courier New" w:hAnsi="Courier New" w:cs="Courier New"/>
-        </w:rPr>
-        <w:t>‘</w:t>
-      </w:r>
-      <w:r>
-        <w:rPr>
-          <w:rFonts w:ascii="Courier New" w:hAnsi="Courier New" w:cs="Courier New"/>
-        </w:rPr>
-        <w:t>runs/detect/</w:t>
-      </w:r>
-      <w:r>
-        <w:rPr>
-          <w:rFonts w:ascii="Courier New" w:hAnsi="Courier New" w:cs="Courier New"/>
-        </w:rPr>
-        <w:t>’</w:t>
-      </w:r>
-      <w:r>
-        <w:rPr>
-          <w:rFonts w:ascii="Courier New" w:hAnsi="Courier New" w:cs="Courier New"/>
-        </w:rPr>
-        <w:t xml:space="preserve"> folder </w:t>
-      </w:r>
-    </w:p>
-    <w:p>
-      <w:pPr>
-        <w:pStyle w:val="PlainText"/>
-        <w:rPr>
-          <w:rFonts w:ascii="Courier New" w:hAnsi="Courier New" w:cs="Courier New"/>
-        </w:rPr>
-      </w:pPr>
-    </w:p>
-    <w:p>
-      <w:pPr>
-        <w:pStyle w:val="PlainText"/>
-        <w:rPr>
-          <w:rFonts w:ascii="Courier New" w:hAnsi="Courier New" w:cs="Courier New"/>
-        </w:rPr>
-      </w:pPr>
-    </w:p>
-    <w:p>
-      <w:pPr>
-        <w:pStyle w:val="PlainText"/>
-        <w:rPr>
-          <w:rFonts w:ascii="Courier New" w:hAnsi="Courier New" w:cs="Courier New"/>
-          <w:b/>
-          <w:u w:val="single"/>
-        </w:rPr>
-      </w:pPr>
-      <w:r>
-        <w:rPr>
-          <w:rFonts w:ascii="Courier New" w:hAnsi="Courier New" w:cs="Courier New"/>
-          <w:b/>
-          <w:u w:val="single"/>
-        </w:rPr>
-        <w:t xml:space="preserve">HOW TO GENERATE </w:t>
-      </w:r>
-      <w:r>
-        <w:rPr>
-          <w:rFonts w:ascii="Courier New" w:hAnsi="Courier New" w:cs="Courier New"/>
-          <w:b/>
-          <w:u w:val="single"/>
-        </w:rPr>
-        <w:t>VIDEO</w:t>
-      </w:r>
-      <w:r>
-        <w:rPr>
-          <w:rFonts w:ascii="Courier New" w:hAnsi="Courier New" w:cs="Courier New"/>
-          <w:b/>
-          <w:u w:val="single"/>
-        </w:rPr>
-        <w:t xml:space="preserve"> WITH BOUNDING BOX OUTPUT:</w:t>
-      </w:r>
-    </w:p>
-    <w:p>
-      <w:pPr>
-        <w:pStyle w:val="PlainText"/>
-        <w:rPr>
-          <w:rFonts w:ascii="Courier New" w:hAnsi="Courier New" w:cs="Courier New"/>
-        </w:rPr>
-      </w:pPr>
-      <w:r>
-        <w:rPr>
-          <w:rFonts w:ascii="Courier New" w:hAnsi="Courier New" w:cs="Courier New"/>
-        </w:rPr>
-        <w:t>1. Open the command line interface of your Operating System in the root directory of the project</w:t>
-      </w:r>
-    </w:p>
-    <w:p>
-      <w:pPr>
-        <w:pStyle w:val="PlainText"/>
-        <w:rPr>
-          <w:rFonts w:ascii="Courier New" w:hAnsi="Courier New" w:cs="Courier New"/>
-        </w:rPr>
-      </w:pPr>
-      <w:r>
-        <w:rPr>
-          <w:rFonts w:ascii="Courier New" w:hAnsi="Courier New" w:cs="Courier New"/>
-        </w:rPr>
-        <w:t>2. Type “python video</w:t>
-      </w:r>
-      <w:r>
-        <w:rPr>
-          <w:rFonts w:ascii="Courier New" w:hAnsi="Courier New" w:cs="Courier New"/>
-        </w:rPr>
-        <w:t>_detection.py”</w:t>
-      </w:r>
-    </w:p>
-    <w:p>
-      <w:pPr>
-        <w:pStyle w:val="PlainText"/>
-        <w:rPr>
-          <w:rFonts w:ascii="Courier New" w:hAnsi="Courier New" w:cs="Courier New"/>
-        </w:rPr>
-      </w:pPr>
-      <w:r>
-        <w:rPr>
-          <w:rFonts w:ascii="Courier New" w:hAnsi="Courier New" w:cs="Courier New"/>
-        </w:rPr>
-        <w:t>3. A prompt will appear on the image enhancement algorithm to be applied (MSR/CLAHE). Type the algorithm that you want to use</w:t>
-      </w:r>
-    </w:p>
-    <w:p>
-      <w:pPr>
-        <w:pStyle w:val="PlainText"/>
-        <w:rPr>
-          <w:rFonts w:ascii="Courier New" w:hAnsi="Courier New" w:cs="Courier New"/>
-        </w:rPr>
-      </w:pPr>
-      <w:r>
-        <w:rPr>
-          <w:rFonts w:ascii="Courier New" w:hAnsi="Courier New" w:cs="Courier New"/>
-        </w:rPr>
-        <w:t xml:space="preserve">4. Type the </w:t>
-      </w:r>
-      <w:r>
-        <w:rPr>
-          <w:rFonts w:ascii="Courier New" w:hAnsi="Courier New" w:cs="Courier New"/>
-        </w:rPr>
-        <w:t>location of the video file</w:t>
-      </w:r>
-    </w:p>
-    <w:p>
-      <w:pPr>
-        <w:pStyle w:val="PlainText"/>
-        <w:rPr>
-          <w:rFonts w:ascii="Courier New" w:hAnsi="Courier New" w:cs="Courier New"/>
-        </w:rPr>
-      </w:pPr>
-      <w:r>
-        <w:rPr>
-          <w:rFonts w:ascii="Courier New" w:hAnsi="Courier New" w:cs="Courier New"/>
-        </w:rPr>
-        <w:t>(e.g.): path/to/</w:t>
-      </w:r>
-      <w:proofErr w:type="spellStart"/>
-      <w:r>
-        <w:rPr>
-          <w:rFonts w:ascii="Courier New" w:hAnsi="Courier New" w:cs="Courier New"/>
-        </w:rPr>
-        <w:t>video.extension</w:t>
-      </w:r>
-      <w:proofErr w:type="spellEnd"/>
-    </w:p>
-    <w:p>
-      <w:pPr>
-        <w:pStyle w:val="PlainText"/>
-        <w:rPr>
-          <w:rFonts w:ascii="Courier New" w:hAnsi="Courier New" w:cs="Courier New"/>
-        </w:rPr>
-      </w:pPr>
-      <w:r>
-        <w:rPr>
-          <w:rFonts w:ascii="Courier New" w:hAnsi="Courier New" w:cs="Courier New"/>
-        </w:rPr>
-        <w:t>5. Wait for the enhancement and detection to complete</w:t>
-      </w:r>
-    </w:p>
-    <w:p>
-      <w:pPr>
-        <w:pStyle w:val="PlainText"/>
-        <w:rPr>
-          <w:rFonts w:ascii="Courier New" w:hAnsi="Courier New" w:cs="Courier New"/>
-        </w:rPr>
-      </w:pPr>
-      <w:r>
-        <w:rPr>
-          <w:rFonts w:ascii="Courier New" w:hAnsi="Courier New" w:cs="Courier New"/>
-        </w:rPr>
-        <w:t xml:space="preserve">6. The directory containing image(s) with bounding boxes would be saved in the </w:t>
-      </w:r>
-      <w:r>
-        <w:rPr>
-          <w:rFonts w:ascii="Courier New" w:hAnsi="Courier New" w:cs="Courier New"/>
-        </w:rPr>
-        <w:t>‘</w:t>
-      </w:r>
-      <w:r>
-        <w:rPr>
-          <w:rFonts w:ascii="Courier New" w:hAnsi="Courier New" w:cs="Courier New"/>
-        </w:rPr>
-        <w:t>runs/detect/</w:t>
-      </w:r>
-      <w:r>
-        <w:rPr>
-          <w:rFonts w:ascii="Courier New" w:hAnsi="Courier New" w:cs="Courier New"/>
-        </w:rPr>
-        <w:t>’</w:t>
-      </w:r>
-      <w:r>
-        <w:rPr>
-          <w:rFonts w:ascii="Courier New" w:hAnsi="Courier New" w:cs="Courier New"/>
-        </w:rPr>
-        <w:t xml:space="preserve"> folder </w:t>
-      </w:r>
-    </w:p>
-    <w:p>
-      <w:pPr>
-        <w:pStyle w:val="PlainText"/>
-        <w:rPr>
-          <w:rFonts w:ascii="Courier New" w:hAnsi="Courier New" w:cs="Courier New"/>
-        </w:rPr>
-      </w:pPr>
-      <w:r>
-        <w:rPr>
-          <w:rFonts w:ascii="Courier New" w:hAnsi="Courier New" w:cs="Courier New"/>
-        </w:rPr>
-        <w:t>7. Make sure that the video in the detections directory is deleted before running the code again</w:t>
-      </w:r>
-    </w:p>
-    <w:p>
-      <w:pPr>
-        <w:pStyle w:val="PlainText"/>
-        <w:rPr>
-          <w:rFonts w:ascii="Courier New" w:hAnsi="Courier New" w:cs="Courier New"/>
-        </w:rPr>
-      </w:pPr>
-    </w:p>
-    <w:p>
-      <w:pPr>
-        <w:pStyle w:val="PlainText"/>
-        <w:rPr>
-          <w:rFonts w:ascii="Courier New" w:hAnsi="Courier New" w:cs="Courier New"/>
-          <w:b/>
-          <w:u w:val="single"/>
-        </w:rPr>
-      </w:pPr>
-      <w:r>
-        <w:rPr>
-          <w:rFonts w:ascii="Courier New" w:hAnsi="Courier New" w:cs="Courier New"/>
-          <w:b/>
-          <w:u w:val="single"/>
-        </w:rPr>
-        <w:t>TEST DATASET RESULTS AND ANNOTATIONS:</w:t>
-      </w:r>
-    </w:p>
-    <w:p>
-      <w:pPr>
-        <w:pStyle w:val="PlainText"/>
-        <w:rPr>
-          <w:rFonts w:ascii="Courier New" w:hAnsi="Courier New" w:cs="Courier New"/>
-        </w:rPr>
-      </w:pPr>
-      <w:r>
-        <w:rPr>
-          <w:rFonts w:ascii="Courier New" w:hAnsi="Courier New" w:cs="Courier New"/>
-        </w:rPr>
-        <w:t xml:space="preserve">The test dataset results of the individual models containing the bounding box images and annotations are available in the </w:t>
-      </w:r>
-      <w:proofErr w:type="spellStart"/>
-      <w:r>
-        <w:rPr>
-          <w:rFonts w:ascii="Courier New" w:hAnsi="Courier New" w:cs="Courier New"/>
-        </w:rPr>
-        <w:t>test_results</w:t>
-      </w:r>
-      <w:proofErr w:type="spellEnd"/>
-      <w:r>
-        <w:rPr>
-          <w:rFonts w:ascii="Courier New" w:hAnsi="Courier New" w:cs="Courier New"/>
-        </w:rPr>
-        <w:t xml:space="preserve"> directory</w:t>
+        <w:drawing>
+          <wp:anchor distT="0" distB="0" distL="114300" distR="114300" simplePos="0" relativeHeight="251659264" behindDoc="0" locked="0" layoutInCell="1" allowOverlap="1">
+            <wp:simplePos x="0" y="0"/>
+            <wp:positionH relativeFrom="page">
+              <wp:align>right</wp:align>
+            </wp:positionH>
+            <wp:positionV relativeFrom="paragraph">
+              <wp:posOffset>2080260</wp:posOffset>
+            </wp:positionV>
+            <wp:extent cx="3295650" cy="2197100"/>
+            <wp:effectExtent l="0" t="0" r="0" b="0"/>
+            <wp:wrapSquare wrapText="bothSides"/>
+            <wp:docPr id="1" name="Picture 1" descr="D:\hello\books\python\PondFishDet\runs\detect\val\R_curve.png"/>
+            <wp:cNvGraphicFramePr>
+              <a:graphicFrameLocks xmlns:a="http://schemas.openxmlformats.org/drawingml/2006/main" noChangeAspect="1"/>
+            </wp:cNvGraphicFramePr>
+            <a:graphic xmlns:a="http://schemas.openxmlformats.org/drawingml/2006/main">
+              <a:graphicData uri="http://schemas.openxmlformats.org/drawingml/2006/picture">
+                <pic:pic xmlns:pic="http://schemas.openxmlformats.org/drawingml/2006/picture">
+                  <pic:nvPicPr>
+                    <pic:cNvPr id="0" name="Picture 1" descr="D:\hello\books\python\PondFishDet\runs\detect\val\R_curve.png"/>
+                    <pic:cNvPicPr>
+                      <a:picLocks noChangeAspect="1" noChangeArrowheads="1"/>
+                    </pic:cNvPicPr>
+                  </pic:nvPicPr>
+                  <pic:blipFill>
+                    <a:blip r:embed="rId6" cstate="print">
+                      <a:extLst>
+                        <a:ext uri="{28A0092B-C50C-407E-A947-70E740481C1C}">
+                          <a14:useLocalDpi xmlns:a14="http://schemas.microsoft.com/office/drawing/2010/main" val="0"/>
+                        </a:ext>
+                      </a:extLst>
+                    </a:blip>
+                    <a:srcRect/>
+                    <a:stretch>
+                      <a:fillRect/>
+                    </a:stretch>
+                  </pic:blipFill>
+                  <pic:spPr bwMode="auto">
+                    <a:xfrm>
+                      <a:off x="0" y="0"/>
+                      <a:ext cx="3295650" cy="2197100"/>
+                    </a:xfrm>
+                    <a:prstGeom prst="rect">
+                      <a:avLst/>
+                    </a:prstGeom>
+                    <a:noFill/>
+                    <a:ln>
+                      <a:noFill/>
+                    </a:ln>
+                  </pic:spPr>
+                </pic:pic>
+              </a:graphicData>
+            </a:graphic>
+            <wp14:sizeRelH relativeFrom="page">
+              <wp14:pctWidth>0</wp14:pctWidth>
+            </wp14:sizeRelH>
+            <wp14:sizeRelV relativeFrom="page">
+              <wp14:pctHeight>0</wp14:pctHeight>
+            </wp14:sizeRelV>
+          </wp:anchor>
+        </w:drawing>
+      </w:r>
+      <w:r>
+        <w:rPr>
+          <w:rFonts w:ascii="Courier New" w:hAnsi="Courier New" w:cs="Courier New"/>
+          <w:b/>
+          <w:noProof/>
+          <w:lang w:eastAsia="en-IN"/>
+        </w:rPr>
+        <w:drawing>
+          <wp:anchor distT="0" distB="0" distL="114300" distR="114300" simplePos="0" relativeHeight="251658240" behindDoc="0" locked="0" layoutInCell="1" allowOverlap="1">
+            <wp:simplePos x="0" y="0"/>
+            <wp:positionH relativeFrom="column">
+              <wp:posOffset>3313430</wp:posOffset>
+            </wp:positionH>
+            <wp:positionV relativeFrom="paragraph">
+              <wp:posOffset>17780</wp:posOffset>
+            </wp:positionV>
+            <wp:extent cx="2967990" cy="1978660"/>
+            <wp:effectExtent l="0" t="0" r="3810" b="2540"/>
+            <wp:wrapSquare wrapText="bothSides"/>
+            <wp:docPr id="3" name="Picture 3" descr="D:\hello\books\python\PondFishDet\runs\detect\val\P_curve.png"/>
+            <wp:cNvGraphicFramePr>
+              <a:graphicFrameLocks xmlns:a="http://schemas.openxmlformats.org/drawingml/2006/main" noChangeAspect="1"/>
+            </wp:cNvGraphicFramePr>
+            <a:graphic xmlns:a="http://schemas.openxmlformats.org/drawingml/2006/main">
+              <a:graphicData uri="http://schemas.openxmlformats.org/drawingml/2006/picture">
+                <pic:pic xmlns:pic="http://schemas.openxmlformats.org/drawingml/2006/picture">
+                  <pic:nvPicPr>
+                    <pic:cNvPr id="0" name="Picture 3" descr="D:\hello\books\python\PondFishDet\runs\detect\val\P_curve.png"/>
+                    <pic:cNvPicPr>
+                      <a:picLocks noChangeAspect="1" noChangeArrowheads="1"/>
+                    </pic:cNvPicPr>
+                  </pic:nvPicPr>
+                  <pic:blipFill>
+                    <a:blip r:embed="rId7" cstate="print">
+                      <a:extLst>
+                        <a:ext uri="{28A0092B-C50C-407E-A947-70E740481C1C}">
+                          <a14:useLocalDpi xmlns:a14="http://schemas.microsoft.com/office/drawing/2010/main" val="0"/>
+                        </a:ext>
+                      </a:extLst>
+                    </a:blip>
+                    <a:srcRect/>
+                    <a:stretch>
+                      <a:fillRect/>
+                    </a:stretch>
+                  </pic:blipFill>
+                  <pic:spPr bwMode="auto">
+                    <a:xfrm>
+                      <a:off x="0" y="0"/>
+                      <a:ext cx="2967990" cy="1978660"/>
+                    </a:xfrm>
+                    <a:prstGeom prst="rect">
+                      <a:avLst/>
+                    </a:prstGeom>
+                    <a:noFill/>
+                    <a:ln>
+                      <a:noFill/>
+                    </a:ln>
+                  </pic:spPr>
+                </pic:pic>
+              </a:graphicData>
+            </a:graphic>
+            <wp14:sizeRelH relativeFrom="margin">
+              <wp14:pctWidth>0</wp14:pctWidth>
+            </wp14:sizeRelH>
+            <wp14:sizeRelV relativeFrom="margin">
+              <wp14:pctHeight>0</wp14:pctHeight>
+            </wp14:sizeRelV>
+          </wp:anchor>
+        </w:drawing>
+      </w:r>
+      <w:r>
+        <w:rPr>
+          <w:rFonts w:ascii="Courier New" w:hAnsi="Courier New" w:cs="Courier New"/>
+          <w:b/>
+          <w:noProof/>
+          <w:lang w:eastAsia="en-IN"/>
+        </w:rPr>
+        <w:drawing>
+          <wp:inline distT="0" distB="0" distL="0" distR="0">
+            <wp:extent cx="3177540" cy="2118360"/>
+            <wp:effectExtent l="0" t="0" r="3810" b="0"/>
+            <wp:docPr id="4" name="Picture 4" descr="D:\hello\books\python\PondFishDet\runs\detect\val\PR_curve.png"/>
+            <wp:cNvGraphicFramePr>
+              <a:graphicFrameLocks xmlns:a="http://schemas.openxmlformats.org/drawingml/2006/main" noChangeAspect="1"/>
+            </wp:cNvGraphicFramePr>
+            <a:graphic xmlns:a="http://schemas.openxmlformats.org/drawingml/2006/main">
+              <a:graphicData uri="http://schemas.openxmlformats.org/drawingml/2006/picture">
+                <pic:pic xmlns:pic="http://schemas.openxmlformats.org/drawingml/2006/picture">
+                  <pic:nvPicPr>
+                    <pic:cNvPr id="0" name="Picture 4" descr="D:\hello\books\python\PondFishDet\runs\detect\val\PR_curve.png"/>
+                    <pic:cNvPicPr>
+                      <a:picLocks noChangeAspect="1" noChangeArrowheads="1"/>
+                    </pic:cNvPicPr>
+                  </pic:nvPicPr>
+                  <pic:blipFill>
+                    <a:blip r:embed="rId8" cstate="print">
+                      <a:extLst>
+                        <a:ext uri="{28A0092B-C50C-407E-A947-70E740481C1C}">
+                          <a14:useLocalDpi xmlns:a14="http://schemas.microsoft.com/office/drawing/2010/main" val="0"/>
+                        </a:ext>
+                      </a:extLst>
+                    </a:blip>
+                    <a:srcRect/>
+                    <a:stretch>
+                      <a:fillRect/>
+                    </a:stretch>
+                  </pic:blipFill>
+                  <pic:spPr bwMode="auto">
+                    <a:xfrm>
+                      <a:off x="0" y="0"/>
+                      <a:ext cx="3177540" cy="2118360"/>
+                    </a:xfrm>
+                    <a:prstGeom prst="rect">
+                      <a:avLst/>
+                    </a:prstGeom>
+                    <a:noFill/>
+                    <a:ln>
+                      <a:noFill/>
+                    </a:ln>
+                  </pic:spPr>
+                </pic:pic>
+              </a:graphicData>
+            </a:graphic>
+          </wp:inline>
+        </w:drawing>
+      </w:r>
+      <w:r>
+        <w:rPr>
+          <w:rFonts w:ascii="Courier New" w:hAnsi="Courier New" w:cs="Courier New"/>
+          <w:b/>
+          <w:noProof/>
+          <w:lang w:eastAsia="en-IN"/>
+        </w:rPr>
+        <w:drawing>
+          <wp:inline distT="0" distB="0" distL="0" distR="0">
+            <wp:extent cx="3257550" cy="2171700"/>
+            <wp:effectExtent l="0" t="0" r="0" b="0"/>
+            <wp:docPr id="2" name="Picture 2" descr="D:\hello\books\python\PondFishDet\runs\detect\val\F1_curve.png"/>
+            <wp:cNvGraphicFramePr>
+              <a:graphicFrameLocks xmlns:a="http://schemas.openxmlformats.org/drawingml/2006/main" noChangeAspect="1"/>
+            </wp:cNvGraphicFramePr>
+            <a:graphic xmlns:a="http://schemas.openxmlformats.org/drawingml/2006/main">
+              <a:graphicData uri="http://schemas.openxmlformats.org/drawingml/2006/picture">
+                <pic:pic xmlns:pic="http://schemas.openxmlformats.org/drawingml/2006/picture">
+                  <pic:nvPicPr>
+                    <pic:cNvPr id="0" name="Picture 2" descr="D:\hello\books\python\PondFishDet\runs\detect\val\F1_curve.png"/>
+                    <pic:cNvPicPr>
+                      <a:picLocks noChangeAspect="1" noChangeArrowheads="1"/>
+                    </pic:cNvPicPr>
+                  </pic:nvPicPr>
+                  <pic:blipFill>
+                    <a:blip r:embed="rId9" cstate="print">
+                      <a:extLst>
+                        <a:ext uri="{28A0092B-C50C-407E-A947-70E740481C1C}">
+                          <a14:useLocalDpi xmlns:a14="http://schemas.microsoft.com/office/drawing/2010/main" val="0"/>
+                        </a:ext>
+                      </a:extLst>
+                    </a:blip>
+                    <a:srcRect/>
+                    <a:stretch>
+                      <a:fillRect/>
+                    </a:stretch>
+                  </pic:blipFill>
+                  <pic:spPr bwMode="auto">
+                    <a:xfrm>
+                      <a:off x="0" y="0"/>
+                      <a:ext cx="3257550" cy="2171700"/>
+                    </a:xfrm>
+                    <a:prstGeom prst="rect">
+                      <a:avLst/>
+                    </a:prstGeom>
+                    <a:noFill/>
+                    <a:ln>
+                      <a:noFill/>
+                    </a:ln>
+                  </pic:spPr>
+                </pic:pic>
+              </a:graphicData>
+            </a:graphic>
+          </wp:inline>
+        </w:drawing>
+      </w:r>
+    </w:p>
+    <w:p>
+      <w:pPr>
+        <w:pStyle w:val="PlainText"/>
+        <w:rPr>
+          <w:rFonts w:ascii="Courier New" w:hAnsi="Courier New" w:cs="Courier New"/>
+          <w:b/>
+        </w:rPr>
+      </w:pPr>
+    </w:p>
+    <w:p>
+      <w:pPr>
+        <w:pStyle w:val="PlainText"/>
+        <w:rPr>
+          <w:rFonts w:ascii="Courier New" w:hAnsi="Courier New" w:cs="Courier New"/>
+          <w:b/>
+        </w:rPr>
+      </w:pPr>
+      <w:r>
+        <w:rPr>
+          <w:rFonts w:ascii="Courier New" w:hAnsi="Courier New" w:cs="Courier New"/>
+          <w:b/>
+          <w:noProof/>
+          <w:lang w:eastAsia="en-IN"/>
+        </w:rPr>
+        <w:drawing>
+          <wp:anchor distT="0" distB="0" distL="114300" distR="114300" simplePos="0" relativeHeight="251661312" behindDoc="0" locked="0" layoutInCell="1" allowOverlap="1">
+            <wp:simplePos x="0" y="0"/>
+            <wp:positionH relativeFrom="page">
+              <wp:posOffset>4093210</wp:posOffset>
+            </wp:positionH>
+            <wp:positionV relativeFrom="paragraph">
+              <wp:posOffset>687070</wp:posOffset>
+            </wp:positionV>
+            <wp:extent cx="2971800" cy="1981200"/>
+            <wp:effectExtent l="0" t="0" r="0" b="0"/>
+            <wp:wrapSquare wrapText="bothSides"/>
+            <wp:docPr id="7" name="Picture 7" descr="D:\hello\books\python\PondFishDet\runs\detect\val3\P_curve.png"/>
+            <wp:cNvGraphicFramePr>
+              <a:graphicFrameLocks xmlns:a="http://schemas.openxmlformats.org/drawingml/2006/main" noChangeAspect="1"/>
+            </wp:cNvGraphicFramePr>
+            <a:graphic xmlns:a="http://schemas.openxmlformats.org/drawingml/2006/main">
+              <a:graphicData uri="http://schemas.openxmlformats.org/drawingml/2006/picture">
+                <pic:pic xmlns:pic="http://schemas.openxmlformats.org/drawingml/2006/picture">
+                  <pic:nvPicPr>
+                    <pic:cNvPr id="0" name="Picture 7" descr="D:\hello\books\python\PondFishDet\runs\detect\val3\P_curve.png"/>
+                    <pic:cNvPicPr>
+                      <a:picLocks noChangeAspect="1" noChangeArrowheads="1"/>
+                    </pic:cNvPicPr>
+                  </pic:nvPicPr>
+                  <pic:blipFill>
+                    <a:blip r:embed="rId10" cstate="print">
+                      <a:extLst>
+                        <a:ext uri="{28A0092B-C50C-407E-A947-70E740481C1C}">
+                          <a14:useLocalDpi xmlns:a14="http://schemas.microsoft.com/office/drawing/2010/main" val="0"/>
+                        </a:ext>
+                      </a:extLst>
+                    </a:blip>
+                    <a:srcRect/>
+                    <a:stretch>
+                      <a:fillRect/>
+                    </a:stretch>
+                  </pic:blipFill>
+                  <pic:spPr bwMode="auto">
+                    <a:xfrm>
+                      <a:off x="0" y="0"/>
+                      <a:ext cx="2971800" cy="1981200"/>
+                    </a:xfrm>
+                    <a:prstGeom prst="rect">
+                      <a:avLst/>
+                    </a:prstGeom>
+                    <a:noFill/>
+                    <a:ln>
+                      <a:noFill/>
+                    </a:ln>
+                  </pic:spPr>
+                </pic:pic>
+              </a:graphicData>
+            </a:graphic>
+            <wp14:sizeRelH relativeFrom="margin">
+              <wp14:pctWidth>0</wp14:pctWidth>
+            </wp14:sizeRelH>
+            <wp14:sizeRelV relativeFrom="margin">
+              <wp14:pctHeight>0</wp14:pctHeight>
+            </wp14:sizeRelV>
+          </wp:anchor>
+        </w:drawing>
+      </w:r>
+      <w:r>
+        <w:rPr>
+          <w:rFonts w:ascii="Courier New" w:hAnsi="Courier New" w:cs="Courier New"/>
+          <w:b/>
+          <w:noProof/>
+          <w:lang w:eastAsia="en-IN"/>
+        </w:rPr>
+        <w:drawing>
+          <wp:anchor distT="0" distB="0" distL="114300" distR="114300" simplePos="0" relativeHeight="251660288" behindDoc="0" locked="0" layoutInCell="1" allowOverlap="1">
+            <wp:simplePos x="0" y="0"/>
+            <wp:positionH relativeFrom="column">
+              <wp:posOffset>-161290</wp:posOffset>
+            </wp:positionH>
+            <wp:positionV relativeFrom="paragraph">
+              <wp:posOffset>626110</wp:posOffset>
+            </wp:positionV>
+            <wp:extent cx="3261360" cy="2174240"/>
+            <wp:effectExtent l="0" t="0" r="0" b="0"/>
+            <wp:wrapSquare wrapText="bothSides"/>
+            <wp:docPr id="8" name="Picture 8" descr="D:\hello\books\python\PondFishDet\runs\detect\val3\PR_curve.png"/>
+            <wp:cNvGraphicFramePr>
+              <a:graphicFrameLocks xmlns:a="http://schemas.openxmlformats.org/drawingml/2006/main" noChangeAspect="1"/>
+            </wp:cNvGraphicFramePr>
+            <a:graphic xmlns:a="http://schemas.openxmlformats.org/drawingml/2006/main">
+              <a:graphicData uri="http://schemas.openxmlformats.org/drawingml/2006/picture">
+                <pic:pic xmlns:pic="http://schemas.openxmlformats.org/drawingml/2006/picture">
+                  <pic:nvPicPr>
+                    <pic:cNvPr id="0" name="Picture 8" descr="D:\hello\books\python\PondFishDet\runs\detect\val3\PR_curve.png"/>
+                    <pic:cNvPicPr>
+                      <a:picLocks noChangeAspect="1" noChangeArrowheads="1"/>
+                    </pic:cNvPicPr>
+                  </pic:nvPicPr>
+                  <pic:blipFill>
+                    <a:blip r:embed="rId11" cstate="print">
+                      <a:extLst>
+                        <a:ext uri="{28A0092B-C50C-407E-A947-70E740481C1C}">
+                          <a14:useLocalDpi xmlns:a14="http://schemas.microsoft.com/office/drawing/2010/main" val="0"/>
+                        </a:ext>
+                      </a:extLst>
+                    </a:blip>
+                    <a:srcRect/>
+                    <a:stretch>
+                      <a:fillRect/>
+                    </a:stretch>
+                  </pic:blipFill>
+                  <pic:spPr bwMode="auto">
+                    <a:xfrm>
+                      <a:off x="0" y="0"/>
+                      <a:ext cx="3261360" cy="2174240"/>
+                    </a:xfrm>
+                    <a:prstGeom prst="rect">
+                      <a:avLst/>
+                    </a:prstGeom>
+                    <a:noFill/>
+                    <a:ln>
+                      <a:noFill/>
+                    </a:ln>
+                  </pic:spPr>
+                </pic:pic>
+              </a:graphicData>
+            </a:graphic>
+            <wp14:sizeRelH relativeFrom="margin">
+              <wp14:pctWidth>0</wp14:pctWidth>
+            </wp14:sizeRelH>
+            <wp14:sizeRelV relativeFrom="margin">
+              <wp14:pctHeight>0</wp14:pctHeight>
+            </wp14:sizeRelV>
+          </wp:anchor>
+        </w:drawing>
+      </w:r>
+      <w:r>
+        <w:rPr>
+          <w:rFonts w:ascii="Courier New" w:hAnsi="Courier New" w:cs="Courier New"/>
+          <w:b/>
+        </w:rPr>
+        <w:t>CLAHE-yolov8s:</w:t>
+      </w:r>
+    </w:p>
+    <w:p>
+      <w:pPr>
+        <w:pStyle w:val="PlainText"/>
+        <w:rPr>
+          <w:rFonts w:ascii="Courier New" w:hAnsi="Courier New" w:cs="Courier New"/>
+          <w:b/>
+        </w:rPr>
+      </w:pPr>
+    </w:p>
+    <w:p>
+      <w:pPr>
+        <w:pStyle w:val="PlainText"/>
+        <w:rPr>
+          <w:rFonts w:ascii="Courier New" w:hAnsi="Courier New" w:cs="Courier New"/>
+          <w:b/>
+        </w:rPr>
+      </w:pPr>
+    </w:p>
+    <w:p>
+      <w:pPr>
+        <w:pStyle w:val="PlainText"/>
+        <w:rPr>
+          <w:rFonts w:ascii="Courier New" w:hAnsi="Courier New" w:cs="Courier New"/>
+          <w:b/>
+        </w:rPr>
+      </w:pPr>
+    </w:p>
+    <w:p>
+      <w:pPr>
+        <w:pStyle w:val="PlainText"/>
+        <w:rPr>
+          <w:rFonts w:ascii="Courier New" w:hAnsi="Courier New" w:cs="Courier New"/>
+          <w:b/>
+        </w:rPr>
+      </w:pPr>
+    </w:p>
+    <w:p>
+      <w:pPr>
+        <w:pStyle w:val="PlainText"/>
+        <w:rPr>
+          <w:rFonts w:ascii="Courier New" w:hAnsi="Courier New" w:cs="Courier New"/>
+          <w:b/>
+        </w:rPr>
+      </w:pPr>
+    </w:p>
+    <w:p>
+      <w:pPr>
+        <w:pStyle w:val="PlainText"/>
+        <w:rPr>
+          <w:rFonts w:ascii="Courier New" w:hAnsi="Courier New" w:cs="Courier New"/>
+          <w:b/>
+        </w:rPr>
+      </w:pPr>
+    </w:p>
+    <w:p>
+      <w:pPr>
+        <w:pStyle w:val="PlainText"/>
+        <w:rPr>
+          <w:rFonts w:ascii="Courier New" w:hAnsi="Courier New" w:cs="Courier New"/>
+          <w:b/>
+        </w:rPr>
+      </w:pPr>
+    </w:p>
+    <w:p>
+      <w:pPr>
+        <w:pStyle w:val="PlainText"/>
+        <w:rPr>
+          <w:rFonts w:ascii="Courier New" w:hAnsi="Courier New" w:cs="Courier New"/>
+          <w:b/>
+        </w:rPr>
+      </w:pPr>
+    </w:p>
+    <w:p>
+      <w:pPr>
+        <w:pStyle w:val="PlainText"/>
+        <w:rPr>
+          <w:rFonts w:ascii="Courier New" w:hAnsi="Courier New" w:cs="Courier New"/>
+          <w:b/>
+        </w:rPr>
+      </w:pPr>
+    </w:p>
+    <w:p>
+      <w:pPr>
+        <w:pStyle w:val="PlainText"/>
+        <w:rPr>
+          <w:rFonts w:ascii="Courier New" w:hAnsi="Courier New" w:cs="Courier New"/>
+          <w:b/>
+        </w:rPr>
+      </w:pPr>
+    </w:p>
+    <w:p>
+      <w:pPr>
+        <w:pStyle w:val="PlainText"/>
+        <w:rPr>
+          <w:rFonts w:ascii="Courier New" w:hAnsi="Courier New" w:cs="Courier New"/>
+          <w:b/>
+        </w:rPr>
+      </w:pPr>
+    </w:p>
+    <w:p>
+      <w:pPr>
+        <w:pStyle w:val="PlainText"/>
+        <w:rPr>
+          <w:rFonts w:ascii="Courier New" w:hAnsi="Courier New" w:cs="Courier New"/>
+          <w:b/>
+        </w:rPr>
+      </w:pPr>
+    </w:p>
+    <w:p>
+      <w:pPr>
+        <w:pStyle w:val="PlainText"/>
+        <w:rPr>
+          <w:rFonts w:ascii="Courier New" w:hAnsi="Courier New" w:cs="Courier New"/>
+          <w:b/>
+        </w:rPr>
+      </w:pPr>
+    </w:p>
+    <w:p>
+      <w:pPr>
+        <w:pStyle w:val="PlainText"/>
+        <w:rPr>
+          <w:rFonts w:ascii="Courier New" w:hAnsi="Courier New" w:cs="Courier New"/>
+          <w:b/>
+        </w:rPr>
+      </w:pPr>
+    </w:p>
+    <w:p>
+      <w:pPr>
+        <w:pStyle w:val="PlainText"/>
+        <w:rPr>
+          <w:rFonts w:ascii="Courier New" w:hAnsi="Courier New" w:cs="Courier New"/>
+          <w:b/>
+        </w:rPr>
+      </w:pPr>
+      <w:r>
+        <w:rPr>
+          <w:rFonts w:ascii="Courier New" w:hAnsi="Courier New" w:cs="Courier New"/>
+          <w:b/>
+          <w:noProof/>
+          <w:lang w:eastAsia="en-IN"/>
+        </w:rPr>
+        <w:lastRenderedPageBreak/>
+        <w:drawing>
+          <wp:anchor distT="0" distB="0" distL="114300" distR="114300" simplePos="0" relativeHeight="251664384" behindDoc="0" locked="0" layoutInCell="1" allowOverlap="1" wp14:anchorId="7FAEDB5C" wp14:editId="722258EC">
+            <wp:simplePos x="0" y="0"/>
+            <wp:positionH relativeFrom="margin">
+              <wp:posOffset>3153410</wp:posOffset>
+            </wp:positionH>
+            <wp:positionV relativeFrom="paragraph">
+              <wp:posOffset>571500</wp:posOffset>
+            </wp:positionV>
+            <wp:extent cx="3394710" cy="2263140"/>
+            <wp:effectExtent l="0" t="0" r="0" b="3810"/>
+            <wp:wrapSquare wrapText="bothSides"/>
+            <wp:docPr id="5" name="Picture 5" descr="D:\hello\books\python\PondFishDet\runs\detect\val3\R_curve.png"/>
+            <wp:cNvGraphicFramePr>
+              <a:graphicFrameLocks xmlns:a="http://schemas.openxmlformats.org/drawingml/2006/main" noChangeAspect="1"/>
+            </wp:cNvGraphicFramePr>
+            <a:graphic xmlns:a="http://schemas.openxmlformats.org/drawingml/2006/main">
+              <a:graphicData uri="http://schemas.openxmlformats.org/drawingml/2006/picture">
+                <pic:pic xmlns:pic="http://schemas.openxmlformats.org/drawingml/2006/picture">
+                  <pic:nvPicPr>
+                    <pic:cNvPr id="0" name="Picture 5" descr="D:\hello\books\python\PondFishDet\runs\detect\val3\R_curve.png"/>
+                    <pic:cNvPicPr>
+                      <a:picLocks noChangeAspect="1" noChangeArrowheads="1"/>
+                    </pic:cNvPicPr>
+                  </pic:nvPicPr>
+                  <pic:blipFill>
+                    <a:blip r:embed="rId12" cstate="print">
+                      <a:extLst>
+                        <a:ext uri="{28A0092B-C50C-407E-A947-70E740481C1C}">
+                          <a14:useLocalDpi xmlns:a14="http://schemas.microsoft.com/office/drawing/2010/main" val="0"/>
+                        </a:ext>
+                      </a:extLst>
+                    </a:blip>
+                    <a:srcRect/>
+                    <a:stretch>
+                      <a:fillRect/>
+                    </a:stretch>
+                  </pic:blipFill>
+                  <pic:spPr bwMode="auto">
+                    <a:xfrm>
+                      <a:off x="0" y="0"/>
+                      <a:ext cx="3394710" cy="2263140"/>
+                    </a:xfrm>
+                    <a:prstGeom prst="rect">
+                      <a:avLst/>
+                    </a:prstGeom>
+                    <a:noFill/>
+                    <a:ln>
+                      <a:noFill/>
+                    </a:ln>
+                  </pic:spPr>
+                </pic:pic>
+              </a:graphicData>
+            </a:graphic>
+            <wp14:sizeRelH relativeFrom="margin">
+              <wp14:pctWidth>0</wp14:pctWidth>
+            </wp14:sizeRelH>
+            <wp14:sizeRelV relativeFrom="margin">
+              <wp14:pctHeight>0</wp14:pctHeight>
+            </wp14:sizeRelV>
+          </wp:anchor>
+        </w:drawing>
+      </w:r>
+      <w:r>
+        <w:rPr>
+          <w:rFonts w:ascii="Courier New" w:hAnsi="Courier New" w:cs="Courier New"/>
+          <w:b/>
+          <w:noProof/>
+          <w:lang w:eastAsia="en-IN"/>
+        </w:rPr>
+        <w:drawing>
+          <wp:anchor distT="0" distB="0" distL="114300" distR="114300" simplePos="0" relativeHeight="251663360" behindDoc="0" locked="0" layoutInCell="1" allowOverlap="1" wp14:anchorId="6F0FF404" wp14:editId="52113184">
+            <wp:simplePos x="0" y="0"/>
+            <wp:positionH relativeFrom="margin">
+              <wp:posOffset>-92710</wp:posOffset>
+            </wp:positionH>
+            <wp:positionV relativeFrom="paragraph">
+              <wp:posOffset>563880</wp:posOffset>
+            </wp:positionV>
+            <wp:extent cx="3276600" cy="2184400"/>
+            <wp:effectExtent l="0" t="0" r="0" b="6350"/>
+            <wp:wrapSquare wrapText="bothSides"/>
+            <wp:docPr id="6" name="Picture 6" descr="D:\hello\books\python\PondFishDet\runs\detect\val3\F1_curve.png"/>
+            <wp:cNvGraphicFramePr>
+              <a:graphicFrameLocks xmlns:a="http://schemas.openxmlformats.org/drawingml/2006/main" noChangeAspect="1"/>
+            </wp:cNvGraphicFramePr>
+            <a:graphic xmlns:a="http://schemas.openxmlformats.org/drawingml/2006/main">
+              <a:graphicData uri="http://schemas.openxmlformats.org/drawingml/2006/picture">
+                <pic:pic xmlns:pic="http://schemas.openxmlformats.org/drawingml/2006/picture">
+                  <pic:nvPicPr>
+                    <pic:cNvPr id="0" name="Picture 6" descr="D:\hello\books\python\PondFishDet\runs\detect\val3\F1_curve.png"/>
+                    <pic:cNvPicPr>
+                      <a:picLocks noChangeAspect="1" noChangeArrowheads="1"/>
+                    </pic:cNvPicPr>
+                  </pic:nvPicPr>
+                  <pic:blipFill>
+                    <a:blip r:embed="rId13" cstate="print">
+                      <a:extLst>
+                        <a:ext uri="{28A0092B-C50C-407E-A947-70E740481C1C}">
+                          <a14:useLocalDpi xmlns:a14="http://schemas.microsoft.com/office/drawing/2010/main" val="0"/>
+                        </a:ext>
+                      </a:extLst>
+                    </a:blip>
+                    <a:srcRect/>
+                    <a:stretch>
+                      <a:fillRect/>
+                    </a:stretch>
+                  </pic:blipFill>
+                  <pic:spPr bwMode="auto">
+                    <a:xfrm>
+                      <a:off x="0" y="0"/>
+                      <a:ext cx="3276600" cy="2184400"/>
+                    </a:xfrm>
+                    <a:prstGeom prst="rect">
+                      <a:avLst/>
+                    </a:prstGeom>
+                    <a:noFill/>
+                    <a:ln>
+                      <a:noFill/>
+                    </a:ln>
+                  </pic:spPr>
+                </pic:pic>
+              </a:graphicData>
+            </a:graphic>
+            <wp14:sizeRelH relativeFrom="margin">
+              <wp14:pctWidth>0</wp14:pctWidth>
+            </wp14:sizeRelH>
+            <wp14:sizeRelV relativeFrom="margin">
+              <wp14:pctHeight>0</wp14:pctHeight>
+            </wp14:sizeRelV>
+          </wp:anchor>
+        </w:drawing>
       </w:r>
     </w:p>
     <w:sectPr>
@@ -1751,6 +2759,95 @@
     </w:sectPr>
   </w:body>
 </w:document>
+</file>
+
+<file path=word/endnotes.xml><?xml version="1.0" encoding="utf-8"?>
+<w:endnotes xmlns:wpc="http://schemas.microsoft.com/office/word/2010/wordprocessingCanvas" xmlns:cx="http://schemas.microsoft.com/office/drawing/2014/chartex" xmlns:cx1="http://schemas.microsoft.com/office/drawing/2015/9/8/chartex" xmlns:mc="http://schemas.openxmlformats.org/markup-compatibility/2006" xmlns:o="urn:schemas-microsoft-com:office:office" xmlns:r="http://schemas.openxmlformats.org/officeDocument/2006/relationships" xmlns:m="http://schemas.openxmlformats.org/officeDocument/2006/math" xmlns:v="urn:schemas-microsoft-com:vml" xmlns:wp14="http://schemas.microsoft.com/office/word/2010/wordprocessingDrawing" xmlns:wp="http://schemas.openxmlformats.org/drawingml/2006/wordprocessingDrawing" xmlns:w10="urn:schemas-microsoft-com:office:word" xmlns:w="http://schemas.openxmlformats.org/wordprocessingml/2006/main" xmlns:w14="http://schemas.microsoft.com/office/word/2010/wordml" xmlns:w15="http://schemas.microsoft.com/office/word/2012/wordml" xmlns:w16se="http://schemas.microsoft.com/office/word/2015/wordml/symex" xmlns:wpg="http://schemas.microsoft.com/office/word/2010/wordprocessingGroup" xmlns:wpi="http://schemas.microsoft.com/office/word/2010/wordprocessingInk" xmlns:wne="http://schemas.microsoft.com/office/word/2006/wordml" xmlns:wps="http://schemas.microsoft.com/office/word/2010/wordprocessingShape" mc:Ignorable="w14 w15 w16se wp14">
+  <w:endnote w:type="separator" w:id="-1">
+    <w:p>
+      <w:pPr>
+        <w:spacing w:after="0" w:line="240" w:lineRule="auto"/>
+      </w:pPr>
+      <w:r>
+        <w:separator/>
+      </w:r>
+    </w:p>
+  </w:endnote>
+  <w:endnote w:type="continuationSeparator" w:id="0">
+    <w:p>
+      <w:pPr>
+        <w:spacing w:after="0" w:line="240" w:lineRule="auto"/>
+      </w:pPr>
+      <w:r>
+        <w:continuationSeparator/>
+      </w:r>
+    </w:p>
+  </w:endnote>
+</w:endnotes>
+</file>
+
+<file path=word/footnotes.xml><?xml version="1.0" encoding="utf-8"?>
+<w:footnotes xmlns:wpc="http://schemas.microsoft.com/office/word/2010/wordprocessingCanvas" xmlns:cx="http://schemas.microsoft.com/office/drawing/2014/chartex" xmlns:cx1="http://schemas.microsoft.com/office/drawing/2015/9/8/chartex" xmlns:mc="http://schemas.openxmlformats.org/markup-compatibility/2006" xmlns:o="urn:schemas-microsoft-com:office:office" xmlns:r="http://schemas.openxmlformats.org/officeDocument/2006/relationships" xmlns:m="http://schemas.openxmlformats.org/officeDocument/2006/math" xmlns:v="urn:schemas-microsoft-com:vml" xmlns:wp14="http://schemas.microsoft.com/office/word/2010/wordprocessingDrawing" xmlns:wp="http://schemas.openxmlformats.org/drawingml/2006/wordprocessingDrawing" xmlns:w10="urn:schemas-microsoft-com:office:word" xmlns:w="http://schemas.openxmlformats.org/wordprocessingml/2006/main" xmlns:w14="http://schemas.microsoft.com/office/word/2010/wordml" xmlns:w15="http://schemas.microsoft.com/office/word/2012/wordml" xmlns:w16se="http://schemas.microsoft.com/office/word/2015/wordml/symex" xmlns:wpg="http://schemas.microsoft.com/office/word/2010/wordprocessingGroup" xmlns:wpi="http://schemas.microsoft.com/office/word/2010/wordprocessingInk" xmlns:wne="http://schemas.microsoft.com/office/word/2006/wordml" xmlns:wps="http://schemas.microsoft.com/office/word/2010/wordprocessingShape" mc:Ignorable="w14 w15 w16se wp14">
+  <w:footnote w:type="separator" w:id="-1">
+    <w:p>
+      <w:pPr>
+        <w:spacing w:after="0" w:line="240" w:lineRule="auto"/>
+      </w:pPr>
+      <w:r>
+        <w:separator/>
+      </w:r>
+    </w:p>
+  </w:footnote>
+  <w:footnote w:type="continuationSeparator" w:id="0">
+    <w:p>
+      <w:pPr>
+        <w:spacing w:after="0" w:line="240" w:lineRule="auto"/>
+      </w:pPr>
+      <w:r>
+        <w:continuationSeparator/>
+      </w:r>
+    </w:p>
+  </w:footnote>
+  <w:footnote w:id="1">
+    <w:p>
+      <w:pPr>
+        <w:pStyle w:val="FootnoteText"/>
+        <w:rPr>
+          <w:rFonts w:ascii="Times New Roman" w:hAnsi="Times New Roman" w:cs="Times New Roman"/>
+        </w:rPr>
+      </w:pPr>
+      <w:r>
+        <w:rPr>
+          <w:rStyle w:val="FootnoteReference"/>
+          <w:rFonts w:ascii="Times New Roman" w:hAnsi="Times New Roman" w:cs="Times New Roman"/>
+        </w:rPr>
+        <w:footnoteRef/>
+      </w:r>
+      <w:r>
+        <w:rPr>
+          <w:rFonts w:ascii="Times New Roman" w:hAnsi="Times New Roman" w:cs="Times New Roman"/>
+        </w:rPr>
+        <w:t xml:space="preserve"> It refers to the time taken to </w:t>
+      </w:r>
+      <w:proofErr w:type="spellStart"/>
+      <w:r>
+        <w:rPr>
+          <w:rFonts w:ascii="Times New Roman" w:hAnsi="Times New Roman" w:cs="Times New Roman"/>
+        </w:rPr>
+        <w:t>preprocess</w:t>
+      </w:r>
+      <w:proofErr w:type="spellEnd"/>
+      <w:r>
+        <w:rPr>
+          <w:rFonts w:ascii="Times New Roman" w:hAnsi="Times New Roman" w:cs="Times New Roman"/>
+        </w:rPr>
+        <w:t xml:space="preserve"> an image/frame using the image enhancement algorithms (MSR/CLAHE) before feeding it into the model</w:t>
+      </w:r>
+      <w:bookmarkStart w:id="0" w:name="_GoBack"/>
+      <w:bookmarkEnd w:id="0"/>
+    </w:p>
+  </w:footnote>
+</w:footnotes>
 </file>
 
 <file path=word/styles.xml><?xml version="1.0" encoding="utf-8"?>
@@ -2221,6 +3318,45 @@
       </w:tblBorders>
     </w:tblPr>
   </w:style>
+  <w:style w:type="paragraph" w:styleId="FootnoteText">
+    <w:name w:val="footnote text"/>
+    <w:basedOn w:val="Normal"/>
+    <w:link w:val="FootnoteTextChar"/>
+    <w:uiPriority w:val="99"/>
+    <w:semiHidden/>
+    <w:unhideWhenUsed/>
+    <w:rsid w:val="00CE7C1B"/>
+    <w:pPr>
+      <w:spacing w:after="0" w:line="240" w:lineRule="auto"/>
+    </w:pPr>
+    <w:rPr>
+      <w:sz w:val="20"/>
+      <w:szCs w:val="20"/>
+    </w:rPr>
+  </w:style>
+  <w:style w:type="character" w:customStyle="1" w:styleId="FootnoteTextChar">
+    <w:name w:val="Footnote Text Char"/>
+    <w:basedOn w:val="DefaultParagraphFont"/>
+    <w:link w:val="FootnoteText"/>
+    <w:uiPriority w:val="99"/>
+    <w:semiHidden/>
+    <w:rsid w:val="00CE7C1B"/>
+    <w:rPr>
+      <w:sz w:val="20"/>
+      <w:szCs w:val="20"/>
+    </w:rPr>
+  </w:style>
+  <w:style w:type="character" w:styleId="FootnoteReference">
+    <w:name w:val="footnote reference"/>
+    <w:basedOn w:val="DefaultParagraphFont"/>
+    <w:uiPriority w:val="99"/>
+    <w:semiHidden/>
+    <w:unhideWhenUsed/>
+    <w:rsid w:val="00CE7C1B"/>
+    <w:rPr>
+      <w:vertAlign w:val="superscript"/>
+    </w:rPr>
+  </w:style>
 </w:styles>
 </file>
 

</xml_diff>

<commit_message>
Added some commit fixing bugs
</commit_message>
<xml_diff>
--- a/README.docx
+++ b/README.docx
@@ -1601,6 +1601,14 @@
           <w:rFonts w:ascii="Courier New" w:hAnsi="Courier New" w:cs="Courier New"/>
         </w:rPr>
       </w:pPr>
+      <w:r>
+        <w:rPr>
+          <w:rFonts w:ascii="Courier New" w:hAnsi="Courier New" w:cs="Courier New"/>
+        </w:rPr>
+        <w:t>7. Make sure to save the annotations somewhere else before running the script again</w:t>
+      </w:r>
+      <w:bookmarkStart w:id="0" w:name="_GoBack"/>
+      <w:bookmarkEnd w:id="0"/>
     </w:p>
     <w:p>
       <w:pPr>
@@ -1653,6 +1661,7 @@
         <w:rPr>
           <w:rFonts w:ascii="Courier New" w:hAnsi="Courier New" w:cs="Courier New"/>
         </w:rPr>
+        <w:lastRenderedPageBreak/>
         <w:t>2. Type “python image_detection.py”</w:t>
       </w:r>
     </w:p>
@@ -1667,7 +1676,6 @@
         <w:rPr>
           <w:rFonts w:ascii="Courier New" w:hAnsi="Courier New" w:cs="Courier New"/>
         </w:rPr>
-        <w:lastRenderedPageBreak/>
         <w:t>3. A prompt will appear on the image enhancement algorithm to be applied (MSR/CLAHE). Type the algorithm that you want to use</w:t>
       </w:r>
     </w:p>
@@ -2002,6 +2010,306 @@
         <w:pStyle w:val="PlainText"/>
         <w:rPr>
           <w:rFonts w:ascii="Courier New" w:hAnsi="Courier New" w:cs="Courier New"/>
+        </w:rPr>
+      </w:pPr>
+    </w:p>
+    <w:p>
+      <w:pPr>
+        <w:pStyle w:val="PlainText"/>
+        <w:rPr>
+          <w:rFonts w:ascii="Courier New" w:hAnsi="Courier New" w:cs="Courier New"/>
+          <w:b/>
+          <w:u w:val="single"/>
+        </w:rPr>
+      </w:pPr>
+    </w:p>
+    <w:p>
+      <w:pPr>
+        <w:pStyle w:val="PlainText"/>
+        <w:rPr>
+          <w:rFonts w:ascii="Courier New" w:hAnsi="Courier New" w:cs="Courier New"/>
+          <w:b/>
+          <w:u w:val="single"/>
+        </w:rPr>
+      </w:pPr>
+    </w:p>
+    <w:p>
+      <w:pPr>
+        <w:pStyle w:val="PlainText"/>
+        <w:rPr>
+          <w:rFonts w:ascii="Courier New" w:hAnsi="Courier New" w:cs="Courier New"/>
+          <w:b/>
+          <w:u w:val="single"/>
+        </w:rPr>
+      </w:pPr>
+    </w:p>
+    <w:p>
+      <w:pPr>
+        <w:pStyle w:val="PlainText"/>
+        <w:rPr>
+          <w:rFonts w:ascii="Courier New" w:hAnsi="Courier New" w:cs="Courier New"/>
+          <w:b/>
+          <w:u w:val="single"/>
+        </w:rPr>
+      </w:pPr>
+    </w:p>
+    <w:p>
+      <w:pPr>
+        <w:pStyle w:val="PlainText"/>
+        <w:rPr>
+          <w:rFonts w:ascii="Courier New" w:hAnsi="Courier New" w:cs="Courier New"/>
+          <w:b/>
+          <w:u w:val="single"/>
+        </w:rPr>
+      </w:pPr>
+    </w:p>
+    <w:p>
+      <w:pPr>
+        <w:pStyle w:val="PlainText"/>
+        <w:rPr>
+          <w:rFonts w:ascii="Courier New" w:hAnsi="Courier New" w:cs="Courier New"/>
+          <w:b/>
+          <w:u w:val="single"/>
+        </w:rPr>
+      </w:pPr>
+    </w:p>
+    <w:p>
+      <w:pPr>
+        <w:pStyle w:val="PlainText"/>
+        <w:rPr>
+          <w:rFonts w:ascii="Courier New" w:hAnsi="Courier New" w:cs="Courier New"/>
+          <w:b/>
+          <w:u w:val="single"/>
+        </w:rPr>
+      </w:pPr>
+    </w:p>
+    <w:p>
+      <w:pPr>
+        <w:pStyle w:val="PlainText"/>
+        <w:rPr>
+          <w:rFonts w:ascii="Courier New" w:hAnsi="Courier New" w:cs="Courier New"/>
+          <w:b/>
+          <w:u w:val="single"/>
+        </w:rPr>
+      </w:pPr>
+    </w:p>
+    <w:p>
+      <w:pPr>
+        <w:pStyle w:val="PlainText"/>
+        <w:rPr>
+          <w:rFonts w:ascii="Courier New" w:hAnsi="Courier New" w:cs="Courier New"/>
+          <w:b/>
+          <w:u w:val="single"/>
+        </w:rPr>
+      </w:pPr>
+    </w:p>
+    <w:p>
+      <w:pPr>
+        <w:pStyle w:val="PlainText"/>
+        <w:rPr>
+          <w:rFonts w:ascii="Courier New" w:hAnsi="Courier New" w:cs="Courier New"/>
+          <w:b/>
+          <w:u w:val="single"/>
+        </w:rPr>
+      </w:pPr>
+    </w:p>
+    <w:p>
+      <w:pPr>
+        <w:pStyle w:val="PlainText"/>
+        <w:rPr>
+          <w:rFonts w:ascii="Courier New" w:hAnsi="Courier New" w:cs="Courier New"/>
+          <w:b/>
+          <w:u w:val="single"/>
+        </w:rPr>
+      </w:pPr>
+    </w:p>
+    <w:p>
+      <w:pPr>
+        <w:pStyle w:val="PlainText"/>
+        <w:rPr>
+          <w:rFonts w:ascii="Courier New" w:hAnsi="Courier New" w:cs="Courier New"/>
+          <w:b/>
+          <w:u w:val="single"/>
+        </w:rPr>
+      </w:pPr>
+    </w:p>
+    <w:p>
+      <w:pPr>
+        <w:pStyle w:val="PlainText"/>
+        <w:rPr>
+          <w:rFonts w:ascii="Courier New" w:hAnsi="Courier New" w:cs="Courier New"/>
+          <w:b/>
+          <w:u w:val="single"/>
+        </w:rPr>
+      </w:pPr>
+    </w:p>
+    <w:p>
+      <w:pPr>
+        <w:pStyle w:val="PlainText"/>
+        <w:rPr>
+          <w:rFonts w:ascii="Courier New" w:hAnsi="Courier New" w:cs="Courier New"/>
+          <w:b/>
+          <w:u w:val="single"/>
+        </w:rPr>
+      </w:pPr>
+    </w:p>
+    <w:p>
+      <w:pPr>
+        <w:pStyle w:val="PlainText"/>
+        <w:rPr>
+          <w:rFonts w:ascii="Courier New" w:hAnsi="Courier New" w:cs="Courier New"/>
+          <w:b/>
+          <w:u w:val="single"/>
+        </w:rPr>
+      </w:pPr>
+    </w:p>
+    <w:p>
+      <w:pPr>
+        <w:pStyle w:val="PlainText"/>
+        <w:rPr>
+          <w:rFonts w:ascii="Courier New" w:hAnsi="Courier New" w:cs="Courier New"/>
+          <w:b/>
+          <w:u w:val="single"/>
+        </w:rPr>
+      </w:pPr>
+    </w:p>
+    <w:p>
+      <w:pPr>
+        <w:pStyle w:val="PlainText"/>
+        <w:rPr>
+          <w:rFonts w:ascii="Courier New" w:hAnsi="Courier New" w:cs="Courier New"/>
+          <w:b/>
+          <w:u w:val="single"/>
+        </w:rPr>
+      </w:pPr>
+    </w:p>
+    <w:p>
+      <w:pPr>
+        <w:pStyle w:val="PlainText"/>
+        <w:rPr>
+          <w:rFonts w:ascii="Courier New" w:hAnsi="Courier New" w:cs="Courier New"/>
+          <w:b/>
+          <w:u w:val="single"/>
+        </w:rPr>
+      </w:pPr>
+    </w:p>
+    <w:p>
+      <w:pPr>
+        <w:pStyle w:val="PlainText"/>
+        <w:rPr>
+          <w:rFonts w:ascii="Courier New" w:hAnsi="Courier New" w:cs="Courier New"/>
+          <w:b/>
+          <w:u w:val="single"/>
+        </w:rPr>
+      </w:pPr>
+    </w:p>
+    <w:p>
+      <w:pPr>
+        <w:pStyle w:val="PlainText"/>
+        <w:rPr>
+          <w:rFonts w:ascii="Courier New" w:hAnsi="Courier New" w:cs="Courier New"/>
+          <w:b/>
+          <w:u w:val="single"/>
+        </w:rPr>
+      </w:pPr>
+    </w:p>
+    <w:p>
+      <w:pPr>
+        <w:pStyle w:val="PlainText"/>
+        <w:rPr>
+          <w:rFonts w:ascii="Courier New" w:hAnsi="Courier New" w:cs="Courier New"/>
+          <w:b/>
+          <w:u w:val="single"/>
+        </w:rPr>
+      </w:pPr>
+    </w:p>
+    <w:p>
+      <w:pPr>
+        <w:pStyle w:val="PlainText"/>
+        <w:rPr>
+          <w:rFonts w:ascii="Courier New" w:hAnsi="Courier New" w:cs="Courier New"/>
+          <w:b/>
+          <w:u w:val="single"/>
+        </w:rPr>
+      </w:pPr>
+    </w:p>
+    <w:p>
+      <w:pPr>
+        <w:pStyle w:val="PlainText"/>
+        <w:rPr>
+          <w:rFonts w:ascii="Courier New" w:hAnsi="Courier New" w:cs="Courier New"/>
+          <w:b/>
+          <w:u w:val="single"/>
+        </w:rPr>
+      </w:pPr>
+    </w:p>
+    <w:p>
+      <w:pPr>
+        <w:pStyle w:val="PlainText"/>
+        <w:rPr>
+          <w:rFonts w:ascii="Courier New" w:hAnsi="Courier New" w:cs="Courier New"/>
+          <w:b/>
+          <w:u w:val="single"/>
+        </w:rPr>
+      </w:pPr>
+    </w:p>
+    <w:p>
+      <w:pPr>
+        <w:pStyle w:val="PlainText"/>
+        <w:rPr>
+          <w:rFonts w:ascii="Courier New" w:hAnsi="Courier New" w:cs="Courier New"/>
+          <w:b/>
+          <w:u w:val="single"/>
+        </w:rPr>
+      </w:pPr>
+    </w:p>
+    <w:p>
+      <w:pPr>
+        <w:pStyle w:val="PlainText"/>
+        <w:rPr>
+          <w:rFonts w:ascii="Courier New" w:hAnsi="Courier New" w:cs="Courier New"/>
+          <w:b/>
+          <w:u w:val="single"/>
+        </w:rPr>
+      </w:pPr>
+    </w:p>
+    <w:p>
+      <w:pPr>
+        <w:pStyle w:val="PlainText"/>
+        <w:rPr>
+          <w:rFonts w:ascii="Courier New" w:hAnsi="Courier New" w:cs="Courier New"/>
+          <w:b/>
+          <w:u w:val="single"/>
+        </w:rPr>
+      </w:pPr>
+    </w:p>
+    <w:p>
+      <w:pPr>
+        <w:pStyle w:val="PlainText"/>
+        <w:rPr>
+          <w:rFonts w:ascii="Courier New" w:hAnsi="Courier New" w:cs="Courier New"/>
+          <w:b/>
+          <w:u w:val="single"/>
+        </w:rPr>
+      </w:pPr>
+    </w:p>
+    <w:p>
+      <w:pPr>
+        <w:pStyle w:val="PlainText"/>
+        <w:rPr>
+          <w:rFonts w:ascii="Courier New" w:hAnsi="Courier New" w:cs="Courier New"/>
+          <w:b/>
+          <w:u w:val="single"/>
+        </w:rPr>
+      </w:pPr>
+    </w:p>
+    <w:p>
+      <w:pPr>
+        <w:pStyle w:val="PlainText"/>
+        <w:rPr>
+          <w:rFonts w:ascii="Courier New" w:hAnsi="Courier New" w:cs="Courier New"/>
+          <w:b/>
+          <w:u w:val="single"/>
         </w:rPr>
       </w:pPr>
     </w:p>
@@ -2063,7 +2371,6 @@
           <w:noProof/>
           <w:lang w:eastAsia="en-IN"/>
         </w:rPr>
-        <w:lastRenderedPageBreak/>
         <w:drawing>
           <wp:anchor distT="0" distB="0" distL="114300" distR="114300" simplePos="0" relativeHeight="251659264" behindDoc="0" locked="0" layoutInCell="1" allowOverlap="1">
             <wp:simplePos x="0" y="0"/>
@@ -2327,6 +2634,105 @@
           <w:b/>
         </w:rPr>
       </w:pPr>
+    </w:p>
+    <w:p>
+      <w:pPr>
+        <w:pStyle w:val="PlainText"/>
+        <w:rPr>
+          <w:rFonts w:ascii="Courier New" w:hAnsi="Courier New" w:cs="Courier New"/>
+          <w:b/>
+        </w:rPr>
+      </w:pPr>
+    </w:p>
+    <w:p>
+      <w:pPr>
+        <w:pStyle w:val="PlainText"/>
+        <w:rPr>
+          <w:rFonts w:ascii="Courier New" w:hAnsi="Courier New" w:cs="Courier New"/>
+          <w:b/>
+        </w:rPr>
+      </w:pPr>
+    </w:p>
+    <w:p>
+      <w:pPr>
+        <w:pStyle w:val="PlainText"/>
+        <w:rPr>
+          <w:rFonts w:ascii="Courier New" w:hAnsi="Courier New" w:cs="Courier New"/>
+          <w:b/>
+        </w:rPr>
+      </w:pPr>
+    </w:p>
+    <w:p>
+      <w:pPr>
+        <w:pStyle w:val="PlainText"/>
+        <w:rPr>
+          <w:rFonts w:ascii="Courier New" w:hAnsi="Courier New" w:cs="Courier New"/>
+          <w:b/>
+        </w:rPr>
+      </w:pPr>
+    </w:p>
+    <w:p>
+      <w:pPr>
+        <w:pStyle w:val="PlainText"/>
+        <w:rPr>
+          <w:rFonts w:ascii="Courier New" w:hAnsi="Courier New" w:cs="Courier New"/>
+          <w:b/>
+        </w:rPr>
+      </w:pPr>
+    </w:p>
+    <w:p>
+      <w:pPr>
+        <w:pStyle w:val="PlainText"/>
+        <w:rPr>
+          <w:rFonts w:ascii="Courier New" w:hAnsi="Courier New" w:cs="Courier New"/>
+          <w:b/>
+        </w:rPr>
+      </w:pPr>
+    </w:p>
+    <w:p>
+      <w:pPr>
+        <w:pStyle w:val="PlainText"/>
+        <w:rPr>
+          <w:rFonts w:ascii="Courier New" w:hAnsi="Courier New" w:cs="Courier New"/>
+          <w:b/>
+        </w:rPr>
+      </w:pPr>
+    </w:p>
+    <w:p>
+      <w:pPr>
+        <w:pStyle w:val="PlainText"/>
+        <w:rPr>
+          <w:rFonts w:ascii="Courier New" w:hAnsi="Courier New" w:cs="Courier New"/>
+          <w:b/>
+        </w:rPr>
+      </w:pPr>
+    </w:p>
+    <w:p>
+      <w:pPr>
+        <w:pStyle w:val="PlainText"/>
+        <w:rPr>
+          <w:rFonts w:ascii="Courier New" w:hAnsi="Courier New" w:cs="Courier New"/>
+          <w:b/>
+        </w:rPr>
+      </w:pPr>
+    </w:p>
+    <w:p>
+      <w:pPr>
+        <w:pStyle w:val="PlainText"/>
+        <w:rPr>
+          <w:rFonts w:ascii="Courier New" w:hAnsi="Courier New" w:cs="Courier New"/>
+          <w:b/>
+        </w:rPr>
+      </w:pPr>
+    </w:p>
+    <w:p>
+      <w:pPr>
+        <w:pStyle w:val="PlainText"/>
+        <w:rPr>
+          <w:rFonts w:ascii="Courier New" w:hAnsi="Courier New" w:cs="Courier New"/>
+          <w:b/>
+        </w:rPr>
+      </w:pPr>
       <w:r>
         <w:rPr>
           <w:rFonts w:ascii="Courier New" w:hAnsi="Courier New" w:cs="Courier New"/>
@@ -2334,6 +2740,7 @@
           <w:noProof/>
           <w:lang w:eastAsia="en-IN"/>
         </w:rPr>
+        <w:lastRenderedPageBreak/>
         <w:drawing>
           <wp:anchor distT="0" distB="0" distL="114300" distR="114300" simplePos="0" relativeHeight="251661312" behindDoc="0" locked="0" layoutInCell="1" allowOverlap="1">
             <wp:simplePos x="0" y="0"/>
@@ -2600,15 +3007,6 @@
           <w:b/>
         </w:rPr>
       </w:pPr>
-    </w:p>
-    <w:p>
-      <w:pPr>
-        <w:pStyle w:val="PlainText"/>
-        <w:rPr>
-          <w:rFonts w:ascii="Courier New" w:hAnsi="Courier New" w:cs="Courier New"/>
-          <w:b/>
-        </w:rPr>
-      </w:pPr>
       <w:r>
         <w:rPr>
           <w:rFonts w:ascii="Courier New" w:hAnsi="Courier New" w:cs="Courier New"/>
@@ -2616,7 +3014,6 @@
           <w:noProof/>
           <w:lang w:eastAsia="en-IN"/>
         </w:rPr>
-        <w:lastRenderedPageBreak/>
         <w:drawing>
           <wp:anchor distT="0" distB="0" distL="114300" distR="114300" simplePos="0" relativeHeight="251664384" behindDoc="0" locked="0" layoutInCell="1" allowOverlap="1" wp14:anchorId="7FAEDB5C" wp14:editId="722258EC">
             <wp:simplePos x="0" y="0"/>
@@ -2843,8 +3240,6 @@
         </w:rPr>
         <w:t xml:space="preserve"> an image/frame using the image enhancement algorithms (MSR/CLAHE) before feeding it into the model</w:t>
       </w:r>
-      <w:bookmarkStart w:id="0" w:name="_GoBack"/>
-      <w:bookmarkEnd w:id="0"/>
     </w:p>
   </w:footnote>
 </w:footnotes>

</xml_diff>